<commit_message>
Modifica Use Case e Mockup su Ricerca del corso
</commit_message>
<xml_diff>
--- a/Internal Work Product/Casi d'uso/Use_Case.docx
+++ b/Internal Work Product/Casi d'uso/Use_Case.docx
@@ -40,6 +40,9 @@
         <w:t>PasswordDimenticata</w:t>
       </w:r>
       <w:proofErr w:type="spellEnd"/>
+      <w:r>
+        <w:t xml:space="preserve"> Corretto</w:t>
+      </w:r>
     </w:p>
     <w:p>
       <w:pPr>
@@ -1068,7 +1071,37 @@
                       <w:sz w:val="24"/>
                       <w:szCs w:val="24"/>
                     </w:rPr>
-                    <w:t>convalidando i dati e facendo accedere l’Utente al sito</w:t>
+                    <w:t xml:space="preserve">convalidando i dati e facendo accedere </w:t>
+                  </w:r>
+                  <w:r>
+                    <w:rPr>
+                      <w:sz w:val="24"/>
+                      <w:szCs w:val="24"/>
+                    </w:rPr>
+                    <w:t xml:space="preserve">il </w:t>
+                  </w:r>
+                  <w:proofErr w:type="spellStart"/>
+                  <w:r>
+                    <w:rPr>
+                      <w:sz w:val="24"/>
+                      <w:szCs w:val="24"/>
+                    </w:rPr>
+                    <w:t>Super</w:t>
+                  </w:r>
+                  <w:r>
+                    <w:rPr>
+                      <w:sz w:val="24"/>
+                      <w:szCs w:val="24"/>
+                    </w:rPr>
+                    <w:t>Utente</w:t>
+                  </w:r>
+                  <w:proofErr w:type="spellEnd"/>
+                  <w:r>
+                    <w:rPr>
+                      <w:sz w:val="24"/>
+                      <w:szCs w:val="24"/>
+                    </w:rPr>
+                    <w:t xml:space="preserve"> al sito</w:t>
                   </w:r>
                 </w:p>
               </w:tc>
@@ -1252,7 +1285,19 @@
             </w:r>
             <w:proofErr w:type="spellEnd"/>
             <w:r>
-              <w:t xml:space="preserve"> quando clicca su Accedi e i dati inseriti sono sbagliati il Sistema risponde con un messaggio di errore “Email o password errati”</w:t>
+              <w:rPr>
+                <w:szCs w:val="24"/>
+              </w:rPr>
+              <w:t>,</w:t>
+            </w:r>
+            <w:r>
+              <w:t xml:space="preserve"> quando clicca su Accedi e i dati inseriti sono sbagliati</w:t>
+            </w:r>
+            <w:r>
+              <w:t>,</w:t>
+            </w:r>
+            <w:r>
+              <w:t xml:space="preserve"> il Sistema risponde con un messaggio di errore “Email o password errati”</w:t>
             </w:r>
             <w:r>
               <w:t xml:space="preserve"> e colora il contorno degli </w:t>
@@ -1263,7 +1308,13 @@
             </w:r>
             <w:proofErr w:type="spellEnd"/>
             <w:r>
-              <w:t xml:space="preserve"> di E-mail e Password di rosso</w:t>
+              <w:t xml:space="preserve"> di E-</w:t>
+            </w:r>
+            <w:r>
+              <w:t>M</w:t>
+            </w:r>
+            <w:r>
+              <w:t>ail e Password di rosso</w:t>
             </w:r>
             <w:r>
               <w:t>.</w:t>
@@ -1532,20 +1583,13 @@
               </w:rPr>
               <w:t xml:space="preserve">Si entra in questo caso d’uso quando </w:t>
             </w:r>
-            <w:r>
-              <w:rPr>
-                <w:sz w:val="24"/>
-                <w:szCs w:val="24"/>
-              </w:rPr>
-              <w:t xml:space="preserve">il </w:t>
-            </w:r>
             <w:proofErr w:type="spellStart"/>
             <w:r>
               <w:rPr>
                 <w:sz w:val="24"/>
                 <w:szCs w:val="24"/>
               </w:rPr>
-              <w:t>SuperUtente</w:t>
+              <w:t>il SuperUtente</w:t>
             </w:r>
             <w:proofErr w:type="spellEnd"/>
             <w:r>
@@ -1844,7 +1888,60 @@
                       <w:sz w:val="24"/>
                       <w:szCs w:val="24"/>
                     </w:rPr>
-                    <w:t>Il sistema mostra un form testuale con scritto “Inserisci mail” ed un testo “invia”</w:t>
+                    <w:t>Il sistema mostra un form testuale con scritto “</w:t>
+                  </w:r>
+                  <w:r>
+                    <w:rPr>
+                      <w:sz w:val="24"/>
+                      <w:szCs w:val="24"/>
+                    </w:rPr>
+                    <w:t>E-M</w:t>
+                  </w:r>
+                  <w:r>
+                    <w:rPr>
+                      <w:sz w:val="24"/>
+                      <w:szCs w:val="24"/>
+                    </w:rPr>
+                    <w:t xml:space="preserve">ail” ed un </w:t>
+                  </w:r>
+                  <w:proofErr w:type="spellStart"/>
+                  <w:proofErr w:type="gramStart"/>
+                  <w:r>
+                    <w:rPr>
+                      <w:sz w:val="24"/>
+                      <w:szCs w:val="24"/>
+                    </w:rPr>
+                    <w:t>bottone</w:t>
+                  </w:r>
+                  <w:r>
+                    <w:rPr>
+                      <w:sz w:val="24"/>
+                      <w:szCs w:val="24"/>
+                    </w:rPr>
+                    <w:t>“</w:t>
+                  </w:r>
+                  <w:proofErr w:type="gramEnd"/>
+                  <w:r>
+                    <w:rPr>
+                      <w:sz w:val="24"/>
+                      <w:szCs w:val="24"/>
+                    </w:rPr>
+                    <w:t>I</w:t>
+                  </w:r>
+                  <w:r>
+                    <w:rPr>
+                      <w:sz w:val="24"/>
+                      <w:szCs w:val="24"/>
+                    </w:rPr>
+                    <w:t>nvia</w:t>
+                  </w:r>
+                  <w:proofErr w:type="spellEnd"/>
+                  <w:r>
+                    <w:rPr>
+                      <w:sz w:val="24"/>
+                      <w:szCs w:val="24"/>
+                    </w:rPr>
+                    <w:t>”</w:t>
                   </w:r>
                 </w:p>
               </w:tc>
@@ -1948,7 +2045,28 @@
                       <w:sz w:val="24"/>
                       <w:szCs w:val="24"/>
                     </w:rPr>
-                    <w:t xml:space="preserve"> e invia la mail</w:t>
+                    <w:t xml:space="preserve"> </w:t>
+                  </w:r>
+                  <w:r>
+                    <w:rPr>
+                      <w:sz w:val="24"/>
+                      <w:szCs w:val="24"/>
+                    </w:rPr>
+                    <w:t xml:space="preserve">in cima la pagina </w:t>
+                  </w:r>
+                  <w:r>
+                    <w:rPr>
+                      <w:sz w:val="24"/>
+                      <w:szCs w:val="24"/>
+                    </w:rPr>
+                    <w:t xml:space="preserve">e invia </w:t>
+                  </w:r>
+                  <w:r>
+                    <w:rPr>
+                      <w:sz w:val="24"/>
+                      <w:szCs w:val="24"/>
+                    </w:rPr>
+                    <w:t>un messaggio all’indirizzo e-mail specificato.</w:t>
                   </w:r>
                 </w:p>
               </w:tc>
@@ -1990,22 +2108,40 @@
                       <w:sz w:val="24"/>
                       <w:szCs w:val="24"/>
                     </w:rPr>
-                    <w:t xml:space="preserve"> entra nel suo client </w:t>
-                  </w:r>
-                  <w:r>
-                    <w:rPr>
-                      <w:sz w:val="24"/>
-                      <w:szCs w:val="24"/>
-                    </w:rPr>
-                    <w:t>e-mail</w:t>
-                  </w:r>
-                  <w:r>
-                    <w:rPr>
-                      <w:sz w:val="24"/>
-                      <w:szCs w:val="24"/>
-                    </w:rPr>
-                    <w:t>, copia la password, torna nel sistema e ricompila il form di login con la nuova password</w:t>
-                  </w:r>
+                    <w:t xml:space="preserve">, dopo aver copiato la password nella sua posta elettronica, </w:t>
+                  </w:r>
+                  <w:r>
+                    <w:rPr>
+                      <w:sz w:val="24"/>
+                      <w:szCs w:val="24"/>
+                    </w:rPr>
+                    <w:t>torna nel sistema e ricompila il form di login con la nuova password</w:t>
+                  </w:r>
+                  <w:r>
+                    <w:rPr>
+                      <w:sz w:val="24"/>
+                      <w:szCs w:val="24"/>
+                    </w:rPr>
+                    <w:t>.</w:t>
+                  </w:r>
+                </w:p>
+                <w:p>
+                  <w:pPr>
+                    <w:suppressLineNumbers/>
+                    <w:rPr>
+                      <w:sz w:val="24"/>
+                      <w:szCs w:val="24"/>
+                    </w:rPr>
+                  </w:pPr>
+                </w:p>
+                <w:p>
+                  <w:pPr>
+                    <w:suppressLineNumbers/>
+                    <w:rPr>
+                      <w:sz w:val="24"/>
+                      <w:szCs w:val="24"/>
+                    </w:rPr>
+                  </w:pPr>
                 </w:p>
                 <w:p>
                   <w:pPr>
@@ -2043,7 +2179,14 @@
                       <w:sz w:val="24"/>
                       <w:szCs w:val="24"/>
                     </w:rPr>
-                    <w:t xml:space="preserve"> viene loggato nel sito</w:t>
+                    <w:t xml:space="preserve"> </w:t>
+                  </w:r>
+                  <w:r>
+                    <w:rPr>
+                      <w:sz w:val="24"/>
+                      <w:szCs w:val="24"/>
+                    </w:rPr>
+                    <w:t>accetta al sistema andando a visualizzare la homepage.</w:t>
                   </w:r>
                 </w:p>
               </w:tc>
@@ -2095,12 +2238,28 @@
                       <w:szCs w:val="24"/>
                     </w:rPr>
                   </w:pPr>
-                  <w:r>
-                    <w:rPr>
-                      <w:sz w:val="24"/>
-                      <w:szCs w:val="24"/>
-                    </w:rPr>
-                    <w:t>Il sistema logga l’utente nel sistema</w:t>
+                </w:p>
+                <w:p>
+                  <w:pPr>
+                    <w:suppressLineNumbers/>
+                    <w:rPr>
+                      <w:sz w:val="24"/>
+                      <w:szCs w:val="24"/>
+                    </w:rPr>
+                  </w:pPr>
+                  <w:r>
+                    <w:rPr>
+                      <w:sz w:val="24"/>
+                      <w:szCs w:val="24"/>
+                    </w:rPr>
+                    <w:t xml:space="preserve">Il sistema </w:t>
+                  </w:r>
+                  <w:r>
+                    <w:rPr>
+                      <w:sz w:val="24"/>
+                      <w:szCs w:val="24"/>
+                    </w:rPr>
+                    <w:t>fa visualizzare la homepage del sistema.</w:t>
                   </w:r>
                 </w:p>
               </w:tc>
@@ -2143,6 +2302,7 @@
                 <w:bCs/>
                 <w:color w:val="FFFFFF" w:themeColor="background1"/>
               </w:rPr>
+              <w:lastRenderedPageBreak/>
               <w:t>Eccezioni:</w:t>
             </w:r>
           </w:p>
@@ -2178,8 +2338,31 @@
               <w:spacing w:after="0" w:line="240" w:lineRule="auto"/>
             </w:pPr>
             <w:r>
-              <w:lastRenderedPageBreak/>
-              <w:t xml:space="preserve">Se l’Utente quando clicca su Accedi e i dati inseriti sono sbagliati il Sistema risponde con un messaggio di errore “Email o password errati” e colora il contorno degli </w:t>
+              <w:t>Se l’Utente</w:t>
+            </w:r>
+            <w:r>
+              <w:t>,</w:t>
+            </w:r>
+            <w:r>
+              <w:t xml:space="preserve"> quando clicca su Accedi e i dati inseriti sono sbagliati</w:t>
+            </w:r>
+            <w:r>
+              <w:t>,</w:t>
+            </w:r>
+            <w:r>
+              <w:t xml:space="preserve"> il Sistema risponde con un messaggio di errore “Email o </w:t>
+            </w:r>
+            <w:r>
+              <w:t>P</w:t>
+            </w:r>
+            <w:r>
+              <w:t xml:space="preserve">assword </w:t>
+            </w:r>
+            <w:r>
+              <w:t>E</w:t>
+            </w:r>
+            <w:r>
+              <w:t xml:space="preserve">rrati” e colora il contorno degli </w:t>
             </w:r>
             <w:proofErr w:type="spellStart"/>
             <w:r>
@@ -2187,7 +2370,13 @@
             </w:r>
             <w:proofErr w:type="spellEnd"/>
             <w:r>
-              <w:t xml:space="preserve"> di E-mail e Password di rosso.</w:t>
+              <w:t xml:space="preserve"> di E-</w:t>
+            </w:r>
+            <w:r>
+              <w:t>M</w:t>
+            </w:r>
+            <w:r>
+              <w:t>ail e Password di rosso.</w:t>
             </w:r>
           </w:p>
         </w:tc>
@@ -2704,6 +2893,13 @@
                     </w:rPr>
                     <w:t>”</w:t>
                   </w:r>
+                  <w:r>
+                    <w:rPr>
+                      <w:sz w:val="24"/>
+                      <w:szCs w:val="24"/>
+                    </w:rPr>
+                    <w:t>.</w:t>
+                  </w:r>
                 </w:p>
               </w:tc>
               <w:tc>
@@ -2815,7 +3011,28 @@
                       <w:sz w:val="24"/>
                       <w:szCs w:val="24"/>
                     </w:rPr>
-                    <w:t>risponde convalidando i dati inseriti dall’Utente, creando il nuovo account e facendo accedere l’Utente al sito</w:t>
+                    <w:t>rispond</w:t>
+                  </w:r>
+                  <w:r>
+                    <w:rPr>
+                      <w:sz w:val="24"/>
+                      <w:szCs w:val="24"/>
+                    </w:rPr>
+                    <w:t xml:space="preserve">e </w:t>
+                  </w:r>
+                  <w:r>
+                    <w:rPr>
+                      <w:sz w:val="24"/>
+                      <w:szCs w:val="24"/>
+                    </w:rPr>
+                    <w:t xml:space="preserve">creando il nuovo account e facendo accedere l’Utente al </w:t>
+                  </w:r>
+                  <w:r>
+                    <w:rPr>
+                      <w:sz w:val="24"/>
+                      <w:szCs w:val="24"/>
+                    </w:rPr>
+                    <w:t>sistema.</w:t>
                   </w:r>
                 </w:p>
               </w:tc>
@@ -2854,7 +3071,14 @@
                       <w:sz w:val="24"/>
                       <w:szCs w:val="24"/>
                     </w:rPr>
-                    <w:t xml:space="preserve"> viene loggato nel sito</w:t>
+                    <w:t xml:space="preserve"> </w:t>
+                  </w:r>
+                  <w:r>
+                    <w:rPr>
+                      <w:sz w:val="24"/>
+                      <w:szCs w:val="24"/>
+                    </w:rPr>
+                    <w:t>accede al sistema.</w:t>
                   </w:r>
                 </w:p>
               </w:tc>
@@ -2958,7 +3182,7 @@
               <w:t>, il Sistema risponde con un messaggio di errore</w:t>
             </w:r>
             <w:r>
-              <w:t xml:space="preserve"> e colorando di rosso i </w:t>
+              <w:t xml:space="preserve"> e colora di rosso i </w:t>
             </w:r>
             <w:r>
               <w:t>contorni</w:t>
@@ -2985,6 +3209,11 @@
       </w:tr>
     </w:tbl>
     <w:p/>
+    <w:p>
+      <w:r>
+        <w:br w:type="page"/>
+      </w:r>
+    </w:p>
     <w:p/>
     <w:tbl>
       <w:tblPr>
@@ -3434,7 +3663,6 @@
                       <w:sz w:val="24"/>
                       <w:szCs w:val="24"/>
                     </w:rPr>
-                    <w:lastRenderedPageBreak/>
                     <w:t>L’Utente accede al</w:t>
                   </w:r>
                   <w:r>
@@ -3456,7 +3684,35 @@
                       <w:sz w:val="24"/>
                       <w:szCs w:val="24"/>
                     </w:rPr>
-                    <w:t xml:space="preserve"> del corso, nella sezione relativa ai suoi dati preme il pulsante “Modifica Email”</w:t>
+                    <w:t xml:space="preserve"> del corso</w:t>
+                  </w:r>
+                  <w:r>
+                    <w:rPr>
+                      <w:sz w:val="24"/>
+                      <w:szCs w:val="24"/>
+                    </w:rPr>
+                    <w:t xml:space="preserve"> e,</w:t>
+                  </w:r>
+                  <w:r>
+                    <w:rPr>
+                      <w:sz w:val="24"/>
+                      <w:szCs w:val="24"/>
+                    </w:rPr>
+                    <w:t xml:space="preserve"> nella sezione relativa ai suoi dati</w:t>
+                  </w:r>
+                  <w:r>
+                    <w:rPr>
+                      <w:sz w:val="24"/>
+                      <w:szCs w:val="24"/>
+                    </w:rPr>
+                    <w:t>,</w:t>
+                  </w:r>
+                  <w:r>
+                    <w:rPr>
+                      <w:sz w:val="24"/>
+                      <w:szCs w:val="24"/>
+                    </w:rPr>
+                    <w:t xml:space="preserve"> preme il pulsante “Modifica Email”</w:t>
                   </w:r>
                 </w:p>
               </w:tc>
@@ -3478,7 +3734,6 @@
                       <w:sz w:val="24"/>
                       <w:szCs w:val="24"/>
                     </w:rPr>
-                    <w:lastRenderedPageBreak/>
                     <w:t>Sistema</w:t>
                   </w:r>
                 </w:p>
@@ -3539,7 +3794,21 @@
                       <w:sz w:val="24"/>
                       <w:szCs w:val="24"/>
                     </w:rPr>
-                    <w:t xml:space="preserve"> mostrando un input Text dove inserire la nuova mail e un tasto “Conferma”</w:t>
+                    <w:t xml:space="preserve"> mostrando un input Text dove inserire la nuova mail</w:t>
+                  </w:r>
+                  <w:r>
+                    <w:rPr>
+                      <w:sz w:val="24"/>
+                      <w:szCs w:val="24"/>
+                    </w:rPr>
+                    <w:t>,</w:t>
+                  </w:r>
+                  <w:r>
+                    <w:rPr>
+                      <w:sz w:val="24"/>
+                      <w:szCs w:val="24"/>
+                    </w:rPr>
+                    <w:t xml:space="preserve"> un tasto “Conferma”</w:t>
                   </w:r>
                   <w:r>
                     <w:rPr>
@@ -3547,6 +3816,13 @@
                       <w:szCs w:val="24"/>
                     </w:rPr>
                     <w:t xml:space="preserve"> e “Annulla”</w:t>
+                  </w:r>
+                  <w:r>
+                    <w:rPr>
+                      <w:sz w:val="24"/>
+                      <w:szCs w:val="24"/>
+                    </w:rPr>
+                    <w:t xml:space="preserve"> all’interno di un form al di sotto del pulsante.</w:t>
                   </w:r>
                 </w:p>
               </w:tc>
@@ -3578,7 +3854,21 @@
                       <w:sz w:val="24"/>
                       <w:szCs w:val="24"/>
                     </w:rPr>
-                    <w:t xml:space="preserve">L’Utente inserisce la nuova mail e preme il tasto “Conferma” </w:t>
+                    <w:t xml:space="preserve">L’Utente inserisce la nuova </w:t>
+                  </w:r>
+                  <w:r>
+                    <w:rPr>
+                      <w:sz w:val="24"/>
+                      <w:szCs w:val="24"/>
+                    </w:rPr>
+                    <w:t>e-</w:t>
+                  </w:r>
+                  <w:r>
+                    <w:rPr>
+                      <w:sz w:val="24"/>
+                      <w:szCs w:val="24"/>
+                    </w:rPr>
+                    <w:t xml:space="preserve">mail e preme il tasto “Conferma” </w:t>
                   </w:r>
                 </w:p>
               </w:tc>
@@ -3683,7 +3973,6 @@
                 <w:bCs/>
                 <w:color w:val="FFFFFF" w:themeColor="background1"/>
               </w:rPr>
-              <w:lastRenderedPageBreak/>
               <w:t>Eccezioni:</w:t>
             </w:r>
           </w:p>
@@ -4146,7 +4435,35 @@
                       <w:sz w:val="24"/>
                       <w:szCs w:val="24"/>
                     </w:rPr>
-                    <w:t>L’Utente accede alla Homepage del corso, nella sezione relativa ai suoi dati preme il pulsante “Modifica Password”</w:t>
+                    <w:t>L’Utente accede alla Homepage del corso</w:t>
+                  </w:r>
+                  <w:r>
+                    <w:rPr>
+                      <w:sz w:val="24"/>
+                      <w:szCs w:val="24"/>
+                    </w:rPr>
+                    <w:t xml:space="preserve"> e</w:t>
+                  </w:r>
+                  <w:r>
+                    <w:rPr>
+                      <w:sz w:val="24"/>
+                      <w:szCs w:val="24"/>
+                    </w:rPr>
+                    <w:t>, nella sezione relativa ai suoi dati</w:t>
+                  </w:r>
+                  <w:r>
+                    <w:rPr>
+                      <w:sz w:val="24"/>
+                      <w:szCs w:val="24"/>
+                    </w:rPr>
+                    <w:t>,</w:t>
+                  </w:r>
+                  <w:r>
+                    <w:rPr>
+                      <w:sz w:val="24"/>
+                      <w:szCs w:val="24"/>
+                    </w:rPr>
+                    <w:t xml:space="preserve"> preme il pulsante “Modifica Password”</w:t>
                   </w:r>
                 </w:p>
               </w:tc>
@@ -4237,14 +4554,35 @@
                       <w:sz w:val="24"/>
                       <w:szCs w:val="24"/>
                     </w:rPr>
-                    <w:t xml:space="preserve"> “Nuova Password” Input Text “Conferma Password” dove inserire la nuova password e </w:t>
-                  </w:r>
-                  <w:r>
-                    <w:rPr>
-                      <w:sz w:val="24"/>
-                      <w:szCs w:val="24"/>
-                    </w:rPr>
-                    <w:t>due</w:t>
+                    <w:t xml:space="preserve"> “Nuova Password”</w:t>
+                  </w:r>
+                  <w:r>
+                    <w:rPr>
+                      <w:sz w:val="24"/>
+                      <w:szCs w:val="24"/>
+                    </w:rPr>
+                    <w:t xml:space="preserve">, </w:t>
+                  </w:r>
+                  <w:r>
+                    <w:rPr>
+                      <w:sz w:val="24"/>
+                      <w:szCs w:val="24"/>
+                    </w:rPr>
+                    <w:t>“Conferma Password”</w:t>
+                  </w:r>
+                  <w:r>
+                    <w:rPr>
+                      <w:sz w:val="24"/>
+                      <w:szCs w:val="24"/>
+                    </w:rPr>
+                    <w:t xml:space="preserve">, </w:t>
+                  </w:r>
+                  <w:r>
+                    <w:rPr>
+                      <w:sz w:val="24"/>
+                      <w:szCs w:val="24"/>
+                    </w:rPr>
+                    <w:t>un</w:t>
                   </w:r>
                   <w:r>
                     <w:rPr>
@@ -4258,21 +4596,28 @@
                       <w:sz w:val="24"/>
                       <w:szCs w:val="24"/>
                     </w:rPr>
-                    <w:t>i</w:t>
-                  </w:r>
-                  <w:r>
-                    <w:rPr>
-                      <w:sz w:val="24"/>
-                      <w:szCs w:val="24"/>
-                    </w:rPr>
-                    <w:t xml:space="preserve"> “Conferma”</w:t>
-                  </w:r>
-                  <w:r>
-                    <w:rPr>
-                      <w:sz w:val="24"/>
-                      <w:szCs w:val="24"/>
-                    </w:rPr>
-                    <w:t xml:space="preserve"> e “Annulla”</w:t>
+                    <w:t xml:space="preserve">o </w:t>
+                  </w:r>
+                  <w:r>
+                    <w:rPr>
+                      <w:sz w:val="24"/>
+                      <w:szCs w:val="24"/>
+                    </w:rPr>
+                    <w:t>“Conferma</w:t>
+                  </w:r>
+                  <w:r>
+                    <w:rPr>
+                      <w:sz w:val="24"/>
+                      <w:szCs w:val="24"/>
+                    </w:rPr>
+                    <w:t>”</w:t>
+                  </w:r>
+                  <w:r>
+                    <w:rPr>
+                      <w:sz w:val="24"/>
+                      <w:szCs w:val="24"/>
+                    </w:rPr>
+                    <w:t xml:space="preserve"> e un tasto “Annulla”</w:t>
                   </w:r>
                 </w:p>
               </w:tc>
@@ -4304,7 +4649,44 @@
                       <w:sz w:val="24"/>
                       <w:szCs w:val="24"/>
                     </w:rPr>
-                    <w:t xml:space="preserve">L’Utente compila i due campi con la nuova password e preme il pulsante “Conferma” </w:t>
+                    <w:t xml:space="preserve">L’Utente compila i due campi </w:t>
+                  </w:r>
+                  <w:r>
+                    <w:rPr>
+                      <w:sz w:val="24"/>
+                      <w:szCs w:val="24"/>
+                    </w:rPr>
+                    <w:t xml:space="preserve">scrivendo la nuova password in entrambi gli </w:t>
+                  </w:r>
+                  <w:proofErr w:type="spellStart"/>
+                  <w:r>
+                    <w:rPr>
+                      <w:sz w:val="24"/>
+                      <w:szCs w:val="24"/>
+                    </w:rPr>
+                    <w:t>InputText</w:t>
+                  </w:r>
+                  <w:proofErr w:type="spellEnd"/>
+                  <w:r>
+                    <w:rPr>
+                      <w:sz w:val="24"/>
+                      <w:szCs w:val="24"/>
+                    </w:rPr>
+                    <w:t xml:space="preserve"> </w:t>
+                  </w:r>
+                  <w:r>
+                    <w:rPr>
+                      <w:sz w:val="24"/>
+                      <w:szCs w:val="24"/>
+                    </w:rPr>
+                    <w:t>e preme il pulsante “Conferma”</w:t>
+                  </w:r>
+                  <w:r>
+                    <w:rPr>
+                      <w:sz w:val="24"/>
+                      <w:szCs w:val="24"/>
+                    </w:rPr>
+                    <w:t>.</w:t>
                   </w:r>
                 </w:p>
               </w:tc>
@@ -4356,6 +4738,15 @@
                       <w:szCs w:val="24"/>
                     </w:rPr>
                   </w:pPr>
+                </w:p>
+                <w:p>
+                  <w:pPr>
+                    <w:suppressLineNumbers/>
+                    <w:rPr>
+                      <w:sz w:val="24"/>
+                      <w:szCs w:val="24"/>
+                    </w:rPr>
+                  </w:pPr>
                   <w:r>
                     <w:rPr>
                       <w:sz w:val="24"/>
@@ -4425,7 +4816,10 @@
               <w:spacing w:after="0" w:line="240" w:lineRule="auto"/>
             </w:pPr>
             <w:r>
-              <w:t>Quando l’Utente clicca sul tasto “Conferma” e i dati inseriti non sono conformi al form, il Sistema risponde con un messaggio di errore: “Le password non coincidono.” e colora di rosso l’</w:t>
+              <w:t xml:space="preserve">Quando l’Utente clicca sul tasto “Conferma” e i dati inseriti non sono conformi al form, il Sistema risponde con un messaggio di errore: “Le password non coincidono.” e colora di rosso </w:t>
+            </w:r>
+            <w:r>
+              <w:t xml:space="preserve">gli </w:t>
             </w:r>
             <w:proofErr w:type="spellStart"/>
             <w:r>
@@ -4448,7 +4842,16 @@
               <w:spacing w:after="0" w:line="240" w:lineRule="auto"/>
             </w:pPr>
             <w:r>
-              <w:t>Se il Docente preme il pulsante “Annulla” si ritorna alla Homepage del corso.</w:t>
+              <w:t xml:space="preserve">Se il Docente preme </w:t>
+            </w:r>
+            <w:r>
+              <w:t>su “Annulla”,</w:t>
+            </w:r>
+            <w:r>
+              <w:t xml:space="preserve"> </w:t>
+            </w:r>
+            <w:r>
+              <w:t>il form di modifica scompare.</w:t>
             </w:r>
           </w:p>
         </w:tc>
@@ -5487,6 +5890,7 @@
                 <w:sz w:val="24"/>
                 <w:szCs w:val="24"/>
               </w:rPr>
+              <w:lastRenderedPageBreak/>
               <w:t>Condizione di uscita:</w:t>
             </w:r>
           </w:p>
@@ -5611,7 +6015,14 @@
                       <w:sz w:val="24"/>
                       <w:szCs w:val="24"/>
                     </w:rPr>
-                    <w:t xml:space="preserve">Il Docente preme il pulsante “Crea Corso” nella parte inferiore della Homepage del sito </w:t>
+                    <w:t>Il Docente preme il pulsante “Crea Corso” nella parte inferiore della Homepage del si</w:t>
+                  </w:r>
+                  <w:r>
+                    <w:rPr>
+                      <w:sz w:val="24"/>
+                      <w:szCs w:val="24"/>
+                    </w:rPr>
+                    <w:t>stema</w:t>
                   </w:r>
                 </w:p>
               </w:tc>
@@ -5716,16 +6127,84 @@
                       <w:sz w:val="24"/>
                       <w:szCs w:val="24"/>
                     </w:rPr>
-                    <w:t xml:space="preserve">Il Docente inserisce tutte le informazioni utile per il corso, </w:t>
-                  </w:r>
-                  <w:r>
-                    <w:rPr>
-                      <w:sz w:val="24"/>
-                      <w:szCs w:val="24"/>
-                    </w:rPr>
-                    <w:lastRenderedPageBreak/>
-                    <w:t xml:space="preserve">inserisci le lezioni e preme il tasto “Conferma” </w:t>
-                  </w:r>
+                    <w:t xml:space="preserve">Il Docente inserisce tutte le informazioni utile per il corso, inserisci le lezioni </w:t>
+                  </w:r>
+                  <w:r>
+                    <w:rPr>
+                      <w:sz w:val="24"/>
+                      <w:szCs w:val="24"/>
+                    </w:rPr>
+                    <w:t>tramite il caso d’uso “</w:t>
+                  </w:r>
+                  <w:proofErr w:type="spellStart"/>
+                  <w:r>
+                    <w:rPr>
+                      <w:sz w:val="24"/>
+                      <w:szCs w:val="24"/>
+                    </w:rPr>
+                    <w:t>InserimentoLezione</w:t>
+                  </w:r>
+                  <w:proofErr w:type="spellEnd"/>
+                  <w:r>
+                    <w:rPr>
+                      <w:sz w:val="24"/>
+                      <w:szCs w:val="24"/>
+                    </w:rPr>
+                    <w:t>”</w:t>
+                  </w:r>
+                  <w:r>
+                    <w:rPr>
+                      <w:sz w:val="24"/>
+                      <w:szCs w:val="24"/>
+                    </w:rPr>
+                    <w:t xml:space="preserve"> ogni volta che clicca su “Inserimento Lezione”</w:t>
+                  </w:r>
+                  <w:r>
+                    <w:rPr>
+                      <w:sz w:val="24"/>
+                      <w:szCs w:val="24"/>
+                    </w:rPr>
+                    <w:t xml:space="preserve"> </w:t>
+                  </w:r>
+                  <w:r>
+                    <w:rPr>
+                      <w:sz w:val="24"/>
+                      <w:szCs w:val="24"/>
+                    </w:rPr>
+                    <w:t>e preme</w:t>
+                  </w:r>
+                  <w:r>
+                    <w:rPr>
+                      <w:sz w:val="24"/>
+                      <w:szCs w:val="24"/>
+                    </w:rPr>
+                    <w:t>, infine,</w:t>
+                  </w:r>
+                  <w:r>
+                    <w:rPr>
+                      <w:sz w:val="24"/>
+                      <w:szCs w:val="24"/>
+                    </w:rPr>
+                    <w:t xml:space="preserve"> il tasto “Conferma” </w:t>
+                  </w:r>
+                </w:p>
+                <w:p>
+                  <w:pPr>
+                    <w:suppressLineNumbers/>
+                    <w:rPr>
+                      <w:sz w:val="24"/>
+                      <w:szCs w:val="24"/>
+                    </w:rPr>
+                  </w:pPr>
+                </w:p>
+                <w:p>
+                  <w:pPr>
+                    <w:suppressLineNumbers/>
+                    <w:rPr>
+                      <w:sz w:val="24"/>
+                      <w:szCs w:val="24"/>
+                    </w:rPr>
+                  </w:pPr>
                 </w:p>
                 <w:p>
                   <w:pPr>
@@ -5828,12 +6307,81 @@
                       <w:szCs w:val="24"/>
                     </w:rPr>
                   </w:pPr>
-                  <w:r>
-                    <w:rPr>
-                      <w:sz w:val="24"/>
-                      <w:szCs w:val="24"/>
-                    </w:rPr>
-                    <w:t>Il Sistema convalida tutti i dati, i file inseriti dal Docente e crea il nuovo corso</w:t>
+                </w:p>
+                <w:p>
+                  <w:pPr>
+                    <w:suppressLineNumbers/>
+                    <w:rPr>
+                      <w:sz w:val="24"/>
+                      <w:szCs w:val="24"/>
+                    </w:rPr>
+                  </w:pPr>
+                </w:p>
+                <w:p>
+                  <w:pPr>
+                    <w:suppressLineNumbers/>
+                    <w:rPr>
+                      <w:sz w:val="24"/>
+                      <w:szCs w:val="24"/>
+                    </w:rPr>
+                  </w:pPr>
+                </w:p>
+                <w:p>
+                  <w:pPr>
+                    <w:suppressLineNumbers/>
+                    <w:rPr>
+                      <w:sz w:val="24"/>
+                      <w:szCs w:val="24"/>
+                    </w:rPr>
+                  </w:pPr>
+                  <w:r>
+                    <w:rPr>
+                      <w:sz w:val="24"/>
+                      <w:szCs w:val="24"/>
+                    </w:rPr>
+                    <w:t>Il Sistema convalida tutti i dati</w:t>
+                  </w:r>
+                  <w:r>
+                    <w:rPr>
+                      <w:sz w:val="24"/>
+                      <w:szCs w:val="24"/>
+                    </w:rPr>
+                    <w:t xml:space="preserve"> e</w:t>
+                  </w:r>
+                  <w:r>
+                    <w:rPr>
+                      <w:sz w:val="24"/>
+                      <w:szCs w:val="24"/>
+                    </w:rPr>
+                    <w:t xml:space="preserve"> i file inseriti dal Docente </w:t>
+                  </w:r>
+                  <w:r>
+                    <w:rPr>
+                      <w:sz w:val="24"/>
+                      <w:szCs w:val="24"/>
+                    </w:rPr>
+                    <w:t>per poi</w:t>
+                  </w:r>
+                  <w:r>
+                    <w:rPr>
+                      <w:sz w:val="24"/>
+                      <w:szCs w:val="24"/>
+                    </w:rPr>
+                    <w:t xml:space="preserve"> crea</w:t>
+                  </w:r>
+                  <w:r>
+                    <w:rPr>
+                      <w:sz w:val="24"/>
+                      <w:szCs w:val="24"/>
+                    </w:rPr>
+                    <w:t>re</w:t>
+                  </w:r>
+                  <w:r>
+                    <w:rPr>
+                      <w:sz w:val="24"/>
+                      <w:szCs w:val="24"/>
+                    </w:rPr>
+                    <w:t xml:space="preserve"> il nuovo corso</w:t>
                   </w:r>
                 </w:p>
               </w:tc>
@@ -5876,7 +6424,6 @@
                 <w:bCs/>
                 <w:color w:val="FFFFFF" w:themeColor="background1"/>
               </w:rPr>
-              <w:lastRenderedPageBreak/>
               <w:t>Eccezioni:</w:t>
             </w:r>
           </w:p>
@@ -6270,7 +6817,21 @@
                 <w:sz w:val="24"/>
                 <w:szCs w:val="24"/>
               </w:rPr>
-              <w:t>Si esce da questo caso d’uso quando il Docente inserisce l</w:t>
+              <w:t>Si esce da questo caso d’uso quando il Docente</w:t>
+            </w:r>
+            <w:r>
+              <w:rPr>
+                <w:sz w:val="24"/>
+                <w:szCs w:val="24"/>
+              </w:rPr>
+              <w:t xml:space="preserve"> ha inserito</w:t>
+            </w:r>
+            <w:r>
+              <w:rPr>
+                <w:sz w:val="24"/>
+                <w:szCs w:val="24"/>
+              </w:rPr>
+              <w:t xml:space="preserve"> l</w:t>
             </w:r>
             <w:r>
               <w:rPr>
@@ -6614,6 +7175,7 @@
                 <w:bCs/>
                 <w:color w:val="FFFFFF" w:themeColor="background1"/>
               </w:rPr>
+              <w:lastRenderedPageBreak/>
               <w:t>Eccezioni:</w:t>
             </w:r>
           </w:p>
@@ -6643,16 +7205,19 @@
               <w:t xml:space="preserve"> il Docente </w:t>
             </w:r>
             <w:r>
-              <w:t xml:space="preserve">nota che è una lezione errata </w:t>
+              <w:t>nota che è una lezione errata</w:t>
+            </w:r>
+            <w:r>
+              <w:t xml:space="preserve">, </w:t>
             </w:r>
             <w:r>
               <w:t>preme il pulsante “Rimuovi” a forma di X</w:t>
             </w:r>
             <w:r>
-              <w:t xml:space="preserve"> e </w:t>
-            </w:r>
-            <w:r>
-              <w:t>si va al caso d’uso EC2</w:t>
+              <w:t xml:space="preserve"> e</w:t>
+            </w:r>
+            <w:r>
+              <w:t xml:space="preserve"> va al caso d’uso EC2</w:t>
             </w:r>
           </w:p>
           <w:p>
@@ -6901,7 +7466,6 @@
                 <w:sz w:val="24"/>
                 <w:szCs w:val="24"/>
               </w:rPr>
-              <w:lastRenderedPageBreak/>
               <w:t>Condizione di ingresso:</w:t>
             </w:r>
           </w:p>
@@ -6928,6 +7492,13 @@
                 <w:szCs w:val="24"/>
               </w:rPr>
               <w:t>Si entra in questo caso d’uso quando nel caso d’uso US7 il docente preme il pulsante “Rimuovi” a forma di X</w:t>
+            </w:r>
+            <w:r>
+              <w:rPr>
+                <w:sz w:val="24"/>
+                <w:szCs w:val="24"/>
+              </w:rPr>
+              <w:t xml:space="preserve"> in una riga di una lezione in fase di caricamento, già caricata o una riga senza nessun file video correlato.</w:t>
             </w:r>
           </w:p>
         </w:tc>
@@ -6977,13 +7548,17 @@
             <w:pPr>
               <w:suppressLineNumbers/>
               <w:spacing w:after="0" w:line="240" w:lineRule="auto"/>
-            </w:pPr>
-            <w:r>
-              <w:rPr>
-                <w:sz w:val="24"/>
-                <w:szCs w:val="24"/>
-              </w:rPr>
-              <w:t>Si esce da questo caso d’uso quando il Docente inserisce la lezione</w:t>
+              <w:rPr>
+                <w:sz w:val="24"/>
+                <w:szCs w:val="24"/>
+              </w:rPr>
+            </w:pPr>
+            <w:r>
+              <w:rPr>
+                <w:sz w:val="24"/>
+                <w:szCs w:val="24"/>
+              </w:rPr>
+              <w:t>Il Docente visualizza la tabella delle lezioni senza la riga eliminata.</w:t>
             </w:r>
           </w:p>
         </w:tc>
@@ -7147,51 +7722,8 @@
                       <w:sz w:val="24"/>
                       <w:szCs w:val="24"/>
                     </w:rPr>
-                    <w:t>Il Docente preme il pulsante “Inserisci Lezione”</w:t>
-                  </w:r>
-                </w:p>
-                <w:p>
-                  <w:pPr>
-                    <w:suppressLineNumbers/>
-                    <w:rPr>
-                      <w:sz w:val="24"/>
-                      <w:szCs w:val="24"/>
-                    </w:rPr>
-                  </w:pPr>
-                </w:p>
-                <w:p>
-                  <w:pPr>
-                    <w:suppressLineNumbers/>
-                    <w:rPr>
-                      <w:sz w:val="24"/>
-                      <w:szCs w:val="24"/>
-                    </w:rPr>
-                  </w:pPr>
-                </w:p>
-                <w:p>
-                  <w:pPr>
-                    <w:suppressLineNumbers/>
-                    <w:rPr>
-                      <w:sz w:val="24"/>
-                      <w:szCs w:val="24"/>
-                    </w:rPr>
-                  </w:pPr>
-                  <w:r>
-                    <w:rPr>
-                      <w:sz w:val="24"/>
-                      <w:szCs w:val="24"/>
-                    </w:rPr>
-                    <w:t>Il Docente inserisce il percorso e selezione il video da caricare e preme il tasto “Apri”</w:t>
-                  </w:r>
-                </w:p>
-                <w:p>
-                  <w:pPr>
-                    <w:suppressLineNumbers/>
-                    <w:rPr>
-                      <w:sz w:val="24"/>
-                      <w:szCs w:val="24"/>
-                    </w:rPr>
-                  </w:pPr>
+                    <w:t>Il Docente vede la lista della lezione senza la riga eliminata.</w:t>
+                  </w:r>
                 </w:p>
               </w:tc>
               <w:tc>
@@ -7218,7 +7750,14 @@
                       <w:sz w:val="24"/>
                       <w:szCs w:val="24"/>
                     </w:rPr>
-                    <w:t xml:space="preserve">errata </w:t>
+                    <w:t>selezionata</w:t>
+                  </w:r>
+                  <w:r>
+                    <w:rPr>
+                      <w:sz w:val="24"/>
+                      <w:szCs w:val="24"/>
+                    </w:rPr>
+                    <w:t xml:space="preserve"> </w:t>
                   </w:r>
                   <w:r>
                     <w:rPr>
@@ -7245,829 +7784,19 @@
                       <w:szCs w:val="24"/>
                     </w:rPr>
                   </w:pPr>
-                  <w:r>
-                    <w:rPr>
-                      <w:sz w:val="24"/>
-                      <w:szCs w:val="24"/>
-                    </w:rPr>
-                    <w:t>Il Sistema risponde andando a visualizzare una finestra sul File System da cui estrapolare i dati</w:t>
-                  </w:r>
-                </w:p>
-                <w:p>
-                  <w:pPr>
-                    <w:suppressLineNumbers/>
-                    <w:rPr>
-                      <w:sz w:val="24"/>
-                      <w:szCs w:val="24"/>
-                    </w:rPr>
-                  </w:pPr>
-                </w:p>
-                <w:p>
-                  <w:pPr>
-                    <w:suppressLineNumbers/>
-                    <w:rPr>
-                      <w:sz w:val="24"/>
-                      <w:szCs w:val="24"/>
-                    </w:rPr>
-                  </w:pPr>
-                </w:p>
-                <w:p>
-                  <w:pPr>
-                    <w:suppressLineNumbers/>
-                    <w:rPr>
-                      <w:sz w:val="24"/>
-                      <w:szCs w:val="24"/>
-                    </w:rPr>
-                  </w:pPr>
-                </w:p>
-                <w:p>
-                  <w:pPr>
-                    <w:suppressLineNumbers/>
-                    <w:rPr>
-                      <w:sz w:val="24"/>
-                      <w:szCs w:val="24"/>
-                    </w:rPr>
-                  </w:pPr>
-                  <w:r>
-                    <w:rPr>
-                      <w:sz w:val="24"/>
-                      <w:szCs w:val="24"/>
-                    </w:rPr>
-                    <w:t xml:space="preserve">Il </w:t>
-                  </w:r>
-                  <w:r>
-                    <w:rPr>
-                      <w:i/>
-                      <w:iCs/>
-                      <w:sz w:val="24"/>
-                      <w:szCs w:val="24"/>
-                    </w:rPr>
-                    <w:t xml:space="preserve">Sistema </w:t>
-                  </w:r>
-                  <w:r>
-                    <w:rPr>
-                      <w:sz w:val="24"/>
-                      <w:szCs w:val="24"/>
-                    </w:rPr>
-                    <w:t>carica sulla piattaforma il video</w:t>
-                  </w:r>
+                </w:p>
+                <w:p>
+                  <w:pPr>
+                    <w:suppressLineNumbers/>
+                    <w:rPr>
+                      <w:sz w:val="24"/>
+                      <w:szCs w:val="24"/>
+                    </w:rPr>
+                  </w:pPr>
                 </w:p>
               </w:tc>
             </w:tr>
           </w:tbl>
-          <w:p>
-            <w:pPr>
-              <w:suppressLineNumbers/>
-              <w:spacing w:after="0" w:line="240" w:lineRule="auto"/>
-            </w:pPr>
-          </w:p>
-        </w:tc>
-      </w:tr>
-      <w:tr>
-        <w:trPr>
-          <w:trHeight w:val="308"/>
-        </w:trPr>
-        <w:tc>
-          <w:tcPr>
-            <w:tcW w:w="1970" w:type="dxa"/>
-            <w:tcBorders>
-              <w:left w:val="single" w:sz="2" w:space="0" w:color="000000"/>
-              <w:bottom w:val="single" w:sz="2" w:space="0" w:color="000000"/>
-            </w:tcBorders>
-            <w:shd w:val="clear" w:color="auto" w:fill="4472C4" w:themeFill="accent1"/>
-          </w:tcPr>
-          <w:p>
-            <w:pPr>
-              <w:suppressLineNumbers/>
-              <w:spacing w:after="0" w:line="240" w:lineRule="auto"/>
-              <w:rPr>
-                <w:b/>
-                <w:bCs/>
-                <w:color w:val="FFFFFF" w:themeColor="background1"/>
-              </w:rPr>
-            </w:pPr>
-            <w:r>
-              <w:rPr>
-                <w:b/>
-                <w:bCs/>
-                <w:color w:val="FFFFFF" w:themeColor="background1"/>
-              </w:rPr>
-              <w:t>Eccezioni:</w:t>
-            </w:r>
-          </w:p>
-        </w:tc>
-        <w:tc>
-          <w:tcPr>
-            <w:tcW w:w="7668" w:type="dxa"/>
-            <w:tcBorders>
-              <w:left w:val="single" w:sz="2" w:space="0" w:color="000000"/>
-              <w:bottom w:val="single" w:sz="2" w:space="0" w:color="000000"/>
-              <w:right w:val="single" w:sz="2" w:space="0" w:color="000000"/>
-            </w:tcBorders>
-            <w:shd w:val="clear" w:color="auto" w:fill="auto"/>
-          </w:tcPr>
-          <w:p>
-            <w:pPr>
-              <w:suppressLineNumbers/>
-              <w:spacing w:after="0" w:line="240" w:lineRule="auto"/>
-            </w:pPr>
-            <w:r>
-              <w:t>Se il Docente preme il pulsante “Annulla”</w:t>
-            </w:r>
-            <w:r>
-              <w:t xml:space="preserve"> nella finestra sul </w:t>
-            </w:r>
-            <w:proofErr w:type="spellStart"/>
-            <w:r>
-              <w:t>FileSystem</w:t>
-            </w:r>
-            <w:proofErr w:type="spellEnd"/>
-            <w:r>
-              <w:t xml:space="preserve"> si ritorna alla finestra del form di creazione corso.</w:t>
-            </w:r>
-          </w:p>
-        </w:tc>
-      </w:tr>
-    </w:tbl>
-    <w:p>
-      <w:pPr>
-        <w:rPr>
-          <w:b/>
-          <w:sz w:val="32"/>
-        </w:rPr>
-      </w:pPr>
-    </w:p>
-    <w:tbl>
-      <w:tblPr>
-        <w:tblW w:w="9638" w:type="dxa"/>
-        <w:tblBorders>
-          <w:top w:val="single" w:sz="2" w:space="0" w:color="000000"/>
-          <w:left w:val="single" w:sz="2" w:space="0" w:color="000000"/>
-          <w:bottom w:val="single" w:sz="2" w:space="0" w:color="000000"/>
-          <w:insideH w:val="single" w:sz="2" w:space="0" w:color="000000"/>
-        </w:tblBorders>
-        <w:tblCellMar>
-          <w:top w:w="55" w:type="dxa"/>
-          <w:left w:w="49" w:type="dxa"/>
-          <w:bottom w:w="55" w:type="dxa"/>
-          <w:right w:w="55" w:type="dxa"/>
-        </w:tblCellMar>
-        <w:tblLook w:val="04A0" w:firstRow="1" w:lastRow="0" w:firstColumn="1" w:lastColumn="0" w:noHBand="0" w:noVBand="1"/>
-      </w:tblPr>
-      <w:tblGrid>
-        <w:gridCol w:w="1970"/>
-        <w:gridCol w:w="7668"/>
-      </w:tblGrid>
-      <w:tr>
-        <w:tc>
-          <w:tcPr>
-            <w:tcW w:w="1970" w:type="dxa"/>
-            <w:tcBorders>
-              <w:top w:val="single" w:sz="2" w:space="0" w:color="000000"/>
-              <w:left w:val="single" w:sz="2" w:space="0" w:color="000000"/>
-              <w:bottom w:val="single" w:sz="2" w:space="0" w:color="000000"/>
-            </w:tcBorders>
-            <w:shd w:val="clear" w:color="auto" w:fill="4472C4" w:themeFill="accent1"/>
-          </w:tcPr>
-          <w:p>
-            <w:pPr>
-              <w:suppressLineNumbers/>
-              <w:spacing w:after="0" w:line="240" w:lineRule="auto"/>
-              <w:rPr>
-                <w:color w:val="FFFFFF" w:themeColor="background1"/>
-              </w:rPr>
-            </w:pPr>
-            <w:r>
-              <w:rPr>
-                <w:b/>
-                <w:bCs/>
-                <w:color w:val="FFFFFF" w:themeColor="background1"/>
-              </w:rPr>
-              <w:t>ID:</w:t>
-            </w:r>
-          </w:p>
-        </w:tc>
-        <w:tc>
-          <w:tcPr>
-            <w:tcW w:w="7668" w:type="dxa"/>
-            <w:tcBorders>
-              <w:top w:val="single" w:sz="2" w:space="0" w:color="000000"/>
-              <w:left w:val="single" w:sz="2" w:space="0" w:color="000000"/>
-              <w:bottom w:val="single" w:sz="2" w:space="0" w:color="000000"/>
-              <w:right w:val="single" w:sz="2" w:space="0" w:color="000000"/>
-            </w:tcBorders>
-            <w:shd w:val="clear" w:color="auto" w:fill="auto"/>
-          </w:tcPr>
-          <w:p>
-            <w:pPr>
-              <w:suppressLineNumbers/>
-              <w:spacing w:after="0" w:line="240" w:lineRule="auto"/>
-            </w:pPr>
-            <w:r>
-              <w:t>US8</w:t>
-            </w:r>
-          </w:p>
-        </w:tc>
-      </w:tr>
-      <w:tr>
-        <w:tc>
-          <w:tcPr>
-            <w:tcW w:w="1970" w:type="dxa"/>
-            <w:tcBorders>
-              <w:top w:val="single" w:sz="2" w:space="0" w:color="000000"/>
-              <w:left w:val="single" w:sz="2" w:space="0" w:color="000000"/>
-              <w:bottom w:val="single" w:sz="2" w:space="0" w:color="000000"/>
-            </w:tcBorders>
-            <w:shd w:val="clear" w:color="auto" w:fill="4472C4" w:themeFill="accent1"/>
-          </w:tcPr>
-          <w:p>
-            <w:pPr>
-              <w:suppressLineNumbers/>
-              <w:spacing w:after="0" w:line="240" w:lineRule="auto"/>
-              <w:rPr>
-                <w:color w:val="FFFFFF" w:themeColor="background1"/>
-              </w:rPr>
-            </w:pPr>
-            <w:r>
-              <w:rPr>
-                <w:b/>
-                <w:color w:val="FFFFFF" w:themeColor="background1"/>
-                <w:sz w:val="24"/>
-                <w:szCs w:val="24"/>
-              </w:rPr>
-              <w:t>Nome:</w:t>
-            </w:r>
-          </w:p>
-        </w:tc>
-        <w:tc>
-          <w:tcPr>
-            <w:tcW w:w="7668" w:type="dxa"/>
-            <w:tcBorders>
-              <w:top w:val="single" w:sz="2" w:space="0" w:color="000000"/>
-              <w:left w:val="single" w:sz="2" w:space="0" w:color="000000"/>
-              <w:bottom w:val="single" w:sz="2" w:space="0" w:color="000000"/>
-              <w:right w:val="single" w:sz="2" w:space="0" w:color="000000"/>
-            </w:tcBorders>
-            <w:shd w:val="clear" w:color="auto" w:fill="auto"/>
-          </w:tcPr>
-          <w:p>
-            <w:pPr>
-              <w:suppressLineNumbers/>
-              <w:spacing w:after="0" w:line="240" w:lineRule="auto"/>
-              <w:rPr>
-                <w:sz w:val="24"/>
-              </w:rPr>
-            </w:pPr>
-            <w:proofErr w:type="spellStart"/>
-            <w:r>
-              <w:rPr>
-                <w:sz w:val="24"/>
-              </w:rPr>
-              <w:t>Visualizza</w:t>
-            </w:r>
-            <w:r>
-              <w:rPr>
-                <w:sz w:val="24"/>
-              </w:rPr>
-              <w:t>Lezione</w:t>
-            </w:r>
-            <w:r>
-              <w:rPr>
-                <w:sz w:val="24"/>
-              </w:rPr>
-              <w:t>Docente</w:t>
-            </w:r>
-            <w:proofErr w:type="spellEnd"/>
-          </w:p>
-        </w:tc>
-      </w:tr>
-      <w:tr>
-        <w:tc>
-          <w:tcPr>
-            <w:tcW w:w="1970" w:type="dxa"/>
-            <w:tcBorders>
-              <w:top w:val="single" w:sz="2" w:space="0" w:color="000000"/>
-              <w:left w:val="single" w:sz="2" w:space="0" w:color="000000"/>
-              <w:bottom w:val="single" w:sz="2" w:space="0" w:color="000000"/>
-            </w:tcBorders>
-            <w:shd w:val="clear" w:color="auto" w:fill="4472C4" w:themeFill="accent1"/>
-          </w:tcPr>
-          <w:p>
-            <w:pPr>
-              <w:suppressLineNumbers/>
-              <w:spacing w:after="0" w:line="240" w:lineRule="auto"/>
-              <w:rPr>
-                <w:color w:val="FFFFFF" w:themeColor="background1"/>
-              </w:rPr>
-            </w:pPr>
-            <w:r>
-              <w:rPr>
-                <w:b/>
-                <w:color w:val="FFFFFF" w:themeColor="background1"/>
-                <w:sz w:val="24"/>
-                <w:szCs w:val="24"/>
-              </w:rPr>
-              <w:t>Attori:</w:t>
-            </w:r>
-          </w:p>
-        </w:tc>
-        <w:tc>
-          <w:tcPr>
-            <w:tcW w:w="7668" w:type="dxa"/>
-            <w:tcBorders>
-              <w:top w:val="single" w:sz="2" w:space="0" w:color="000000"/>
-              <w:left w:val="single" w:sz="2" w:space="0" w:color="000000"/>
-              <w:bottom w:val="single" w:sz="2" w:space="0" w:color="000000"/>
-              <w:right w:val="single" w:sz="2" w:space="0" w:color="000000"/>
-            </w:tcBorders>
-            <w:shd w:val="clear" w:color="auto" w:fill="auto"/>
-          </w:tcPr>
-          <w:p>
-            <w:pPr>
-              <w:suppressLineNumbers/>
-              <w:spacing w:after="0" w:line="240" w:lineRule="auto"/>
-            </w:pPr>
-            <w:r>
-              <w:rPr>
-                <w:sz w:val="24"/>
-                <w:szCs w:val="24"/>
-              </w:rPr>
-              <w:t>Iniziato da Docente</w:t>
-            </w:r>
-          </w:p>
-        </w:tc>
-      </w:tr>
-      <w:tr>
-        <w:tc>
-          <w:tcPr>
-            <w:tcW w:w="1970" w:type="dxa"/>
-            <w:tcBorders>
-              <w:top w:val="single" w:sz="2" w:space="0" w:color="000000"/>
-              <w:left w:val="single" w:sz="2" w:space="0" w:color="000000"/>
-              <w:bottom w:val="single" w:sz="2" w:space="0" w:color="000000"/>
-            </w:tcBorders>
-            <w:shd w:val="clear" w:color="auto" w:fill="4472C4" w:themeFill="accent1"/>
-          </w:tcPr>
-          <w:p>
-            <w:pPr>
-              <w:suppressLineNumbers/>
-              <w:spacing w:after="0" w:line="240" w:lineRule="auto"/>
-              <w:rPr>
-                <w:color w:val="FFFFFF" w:themeColor="background1"/>
-              </w:rPr>
-            </w:pPr>
-            <w:r>
-              <w:rPr>
-                <w:b/>
-                <w:color w:val="FFFFFF" w:themeColor="background1"/>
-                <w:sz w:val="24"/>
-                <w:szCs w:val="24"/>
-              </w:rPr>
-              <w:t>Condizione di ingresso:</w:t>
-            </w:r>
-          </w:p>
-        </w:tc>
-        <w:tc>
-          <w:tcPr>
-            <w:tcW w:w="7668" w:type="dxa"/>
-            <w:tcBorders>
-              <w:top w:val="single" w:sz="2" w:space="0" w:color="000000"/>
-              <w:left w:val="single" w:sz="2" w:space="0" w:color="000000"/>
-              <w:bottom w:val="single" w:sz="2" w:space="0" w:color="000000"/>
-              <w:right w:val="single" w:sz="2" w:space="0" w:color="000000"/>
-            </w:tcBorders>
-            <w:shd w:val="clear" w:color="auto" w:fill="auto"/>
-          </w:tcPr>
-          <w:p>
-            <w:pPr>
-              <w:suppressLineNumbers/>
-              <w:spacing w:after="0" w:line="240" w:lineRule="auto"/>
-            </w:pPr>
-            <w:r>
-              <w:rPr>
-                <w:sz w:val="24"/>
-                <w:szCs w:val="24"/>
-              </w:rPr>
-              <w:t>Il Docente è loggato al sistema</w:t>
-            </w:r>
-            <w:r>
-              <w:rPr>
-                <w:sz w:val="24"/>
-                <w:szCs w:val="24"/>
-              </w:rPr>
-              <w:t xml:space="preserve"> e ha un corso attivo</w:t>
-            </w:r>
-          </w:p>
-        </w:tc>
-      </w:tr>
-      <w:tr>
-        <w:tc>
-          <w:tcPr>
-            <w:tcW w:w="1970" w:type="dxa"/>
-            <w:tcBorders>
-              <w:top w:val="single" w:sz="2" w:space="0" w:color="000000"/>
-              <w:left w:val="single" w:sz="2" w:space="0" w:color="000000"/>
-              <w:bottom w:val="single" w:sz="2" w:space="0" w:color="000000"/>
-            </w:tcBorders>
-            <w:shd w:val="clear" w:color="auto" w:fill="4472C4" w:themeFill="accent1"/>
-          </w:tcPr>
-          <w:p>
-            <w:pPr>
-              <w:suppressLineNumbers/>
-              <w:spacing w:after="0" w:line="240" w:lineRule="auto"/>
-              <w:rPr>
-                <w:color w:val="FFFFFF" w:themeColor="background1"/>
-              </w:rPr>
-            </w:pPr>
-            <w:r>
-              <w:rPr>
-                <w:b/>
-                <w:color w:val="FFFFFF" w:themeColor="background1"/>
-                <w:sz w:val="24"/>
-                <w:szCs w:val="24"/>
-              </w:rPr>
-              <w:t>Condizione di uscita:</w:t>
-            </w:r>
-          </w:p>
-        </w:tc>
-        <w:tc>
-          <w:tcPr>
-            <w:tcW w:w="7668" w:type="dxa"/>
-            <w:tcBorders>
-              <w:top w:val="single" w:sz="2" w:space="0" w:color="000000"/>
-              <w:left w:val="single" w:sz="2" w:space="0" w:color="000000"/>
-              <w:bottom w:val="single" w:sz="2" w:space="0" w:color="000000"/>
-              <w:right w:val="single" w:sz="2" w:space="0" w:color="000000"/>
-            </w:tcBorders>
-            <w:shd w:val="clear" w:color="auto" w:fill="auto"/>
-          </w:tcPr>
-          <w:p>
-            <w:pPr>
-              <w:suppressLineNumbers/>
-              <w:spacing w:after="0" w:line="240" w:lineRule="auto"/>
-            </w:pPr>
-            <w:r>
-              <w:rPr>
-                <w:sz w:val="24"/>
-                <w:szCs w:val="24"/>
-              </w:rPr>
-              <w:t>Il Docente visualizza la lezione</w:t>
-            </w:r>
-          </w:p>
-        </w:tc>
-      </w:tr>
-      <w:tr>
-        <w:tc>
-          <w:tcPr>
-            <w:tcW w:w="1970" w:type="dxa"/>
-            <w:tcBorders>
-              <w:top w:val="single" w:sz="2" w:space="0" w:color="000000"/>
-              <w:left w:val="single" w:sz="2" w:space="0" w:color="000000"/>
-              <w:bottom w:val="single" w:sz="2" w:space="0" w:color="000000"/>
-            </w:tcBorders>
-            <w:shd w:val="clear" w:color="auto" w:fill="4472C4" w:themeFill="accent1"/>
-          </w:tcPr>
-          <w:p>
-            <w:pPr>
-              <w:suppressLineNumbers/>
-              <w:spacing w:after="0" w:line="240" w:lineRule="auto"/>
-              <w:rPr>
-                <w:color w:val="FFFFFF" w:themeColor="background1"/>
-              </w:rPr>
-            </w:pPr>
-            <w:r>
-              <w:rPr>
-                <w:b/>
-                <w:color w:val="FFFFFF" w:themeColor="background1"/>
-                <w:sz w:val="24"/>
-                <w:szCs w:val="24"/>
-              </w:rPr>
-              <w:t>Flusso di eventi:</w:t>
-            </w:r>
-          </w:p>
-        </w:tc>
-        <w:tc>
-          <w:tcPr>
-            <w:tcW w:w="7668" w:type="dxa"/>
-            <w:tcBorders>
-              <w:top w:val="single" w:sz="2" w:space="0" w:color="000000"/>
-              <w:left w:val="single" w:sz="2" w:space="0" w:color="000000"/>
-              <w:bottom w:val="single" w:sz="2" w:space="0" w:color="000000"/>
-              <w:right w:val="single" w:sz="2" w:space="0" w:color="000000"/>
-            </w:tcBorders>
-            <w:shd w:val="clear" w:color="auto" w:fill="auto"/>
-          </w:tcPr>
-          <w:tbl>
-            <w:tblPr>
-              <w:tblStyle w:val="TableGrid"/>
-              <w:tblW w:w="0" w:type="auto"/>
-              <w:tblBorders>
-                <w:top w:val="none" w:sz="0" w:space="0" w:color="auto"/>
-                <w:left w:val="none" w:sz="0" w:space="0" w:color="auto"/>
-                <w:bottom w:val="none" w:sz="0" w:space="0" w:color="auto"/>
-                <w:right w:val="none" w:sz="0" w:space="0" w:color="auto"/>
-                <w:insideH w:val="none" w:sz="0" w:space="0" w:color="auto"/>
-                <w:insideV w:val="none" w:sz="0" w:space="0" w:color="auto"/>
-              </w:tblBorders>
-              <w:tblLook w:val="04A0" w:firstRow="1" w:lastRow="0" w:firstColumn="1" w:lastColumn="0" w:noHBand="0" w:noVBand="1"/>
-            </w:tblPr>
-            <w:tblGrid>
-              <w:gridCol w:w="3777"/>
-              <w:gridCol w:w="3777"/>
-            </w:tblGrid>
-            <w:tr>
-              <w:tc>
-                <w:tcPr>
-                  <w:tcW w:w="3777" w:type="dxa"/>
-                </w:tcPr>
-                <w:p>
-                  <w:pPr>
-                    <w:suppressLineNumbers/>
-                    <w:jc w:val="center"/>
-                    <w:rPr>
-                      <w:sz w:val="24"/>
-                      <w:szCs w:val="24"/>
-                    </w:rPr>
-                  </w:pPr>
-                  <w:r>
-                    <w:rPr>
-                      <w:sz w:val="24"/>
-                      <w:szCs w:val="24"/>
-                    </w:rPr>
-                    <w:t>Docente</w:t>
-                  </w:r>
-                </w:p>
-                <w:p>
-                  <w:pPr>
-                    <w:suppressLineNumbers/>
-                    <w:rPr>
-                      <w:sz w:val="24"/>
-                      <w:szCs w:val="24"/>
-                    </w:rPr>
-                  </w:pPr>
-                  <w:r>
-                    <w:rPr>
-                      <w:sz w:val="24"/>
-                      <w:szCs w:val="24"/>
-                    </w:rPr>
-                    <w:t>Il Docente clicca sul</w:t>
-                  </w:r>
-                  <w:r>
-                    <w:rPr>
-                      <w:sz w:val="24"/>
-                      <w:szCs w:val="24"/>
-                    </w:rPr>
-                    <w:t xml:space="preserve"> corso</w:t>
-                  </w:r>
-                  <w:r>
-                    <w:rPr>
-                      <w:sz w:val="24"/>
-                      <w:szCs w:val="24"/>
-                    </w:rPr>
-                    <w:t xml:space="preserve"> che intende visionare dalla lista dei corsi presenti nella Homepage</w:t>
-                  </w:r>
-                </w:p>
-              </w:tc>
-              <w:tc>
-                <w:tcPr>
-                  <w:tcW w:w="3777" w:type="dxa"/>
-                </w:tcPr>
-                <w:p>
-                  <w:pPr>
-                    <w:suppressLineNumbers/>
-                    <w:jc w:val="center"/>
-                    <w:rPr>
-                      <w:sz w:val="24"/>
-                      <w:szCs w:val="24"/>
-                    </w:rPr>
-                  </w:pPr>
-                  <w:r>
-                    <w:rPr>
-                      <w:sz w:val="24"/>
-                      <w:szCs w:val="24"/>
-                    </w:rPr>
-                    <w:t>Sistema</w:t>
-                  </w:r>
-                </w:p>
-                <w:p>
-                  <w:pPr>
-                    <w:suppressLineNumbers/>
-                    <w:rPr>
-                      <w:sz w:val="24"/>
-                      <w:szCs w:val="24"/>
-                    </w:rPr>
-                  </w:pPr>
-                </w:p>
-              </w:tc>
-            </w:tr>
-            <w:tr>
-              <w:tc>
-                <w:tcPr>
-                  <w:tcW w:w="3777" w:type="dxa"/>
-                </w:tcPr>
-                <w:p>
-                  <w:pPr>
-                    <w:suppressLineNumbers/>
-                    <w:rPr>
-                      <w:sz w:val="24"/>
-                      <w:szCs w:val="24"/>
-                    </w:rPr>
-                  </w:pPr>
-                </w:p>
-                <w:p>
-                  <w:pPr>
-                    <w:suppressLineNumbers/>
-                    <w:rPr>
-                      <w:sz w:val="24"/>
-                      <w:szCs w:val="24"/>
-                    </w:rPr>
-                  </w:pPr>
-                </w:p>
-                <w:p>
-                  <w:pPr>
-                    <w:suppressLineNumbers/>
-                    <w:rPr>
-                      <w:sz w:val="24"/>
-                      <w:szCs w:val="24"/>
-                    </w:rPr>
-                  </w:pPr>
-                </w:p>
-                <w:p>
-                  <w:pPr>
-                    <w:suppressLineNumbers/>
-                    <w:rPr>
-                      <w:sz w:val="24"/>
-                      <w:szCs w:val="24"/>
-                    </w:rPr>
-                  </w:pPr>
-                </w:p>
-                <w:p>
-                  <w:pPr>
-                    <w:suppressLineNumbers/>
-                    <w:rPr>
-                      <w:sz w:val="24"/>
-                      <w:szCs w:val="24"/>
-                    </w:rPr>
-                  </w:pPr>
-                  <w:r>
-                    <w:rPr>
-                      <w:sz w:val="24"/>
-                      <w:szCs w:val="24"/>
-                    </w:rPr>
-                    <w:t>Il Docente sceglie dalla lista la lezione che intende visionare e ci clicca sopra</w:t>
-                  </w:r>
-                </w:p>
-                <w:p>
-                  <w:pPr>
-                    <w:suppressLineNumbers/>
-                    <w:rPr>
-                      <w:sz w:val="24"/>
-                      <w:szCs w:val="24"/>
-                    </w:rPr>
-                  </w:pPr>
-                </w:p>
-                <w:p>
-                  <w:pPr>
-                    <w:suppressLineNumbers/>
-                    <w:rPr>
-                      <w:sz w:val="24"/>
-                      <w:szCs w:val="24"/>
-                    </w:rPr>
-                  </w:pPr>
-                </w:p>
-              </w:tc>
-              <w:tc>
-                <w:tcPr>
-                  <w:tcW w:w="3777" w:type="dxa"/>
-                </w:tcPr>
-                <w:p>
-                  <w:pPr>
-                    <w:suppressLineNumbers/>
-                    <w:rPr>
-                      <w:sz w:val="24"/>
-                      <w:szCs w:val="24"/>
-                    </w:rPr>
-                  </w:pPr>
-                  <w:r>
-                    <w:rPr>
-                      <w:sz w:val="24"/>
-                      <w:szCs w:val="24"/>
-                    </w:rPr>
-                    <w:t xml:space="preserve">Il Sistema risponde mostrando la pagina del corso che </w:t>
-                  </w:r>
-                  <w:r>
-                    <w:rPr>
-                      <w:sz w:val="24"/>
-                      <w:szCs w:val="24"/>
-                    </w:rPr>
-                    <w:t>contiene</w:t>
-                  </w:r>
-                  <w:r>
-                    <w:rPr>
-                      <w:sz w:val="24"/>
-                      <w:szCs w:val="24"/>
-                    </w:rPr>
-                    <w:t xml:space="preserve"> le informazioni del corso e una lista delle lezioni</w:t>
-                  </w:r>
-                </w:p>
-                <w:p>
-                  <w:pPr>
-                    <w:suppressLineNumbers/>
-                    <w:rPr>
-                      <w:sz w:val="24"/>
-                      <w:szCs w:val="24"/>
-                    </w:rPr>
-                  </w:pPr>
-                </w:p>
-                <w:p>
-                  <w:pPr>
-                    <w:suppressLineNumbers/>
-                    <w:rPr>
-                      <w:sz w:val="24"/>
-                      <w:szCs w:val="24"/>
-                    </w:rPr>
-                  </w:pPr>
-                </w:p>
-                <w:p>
-                  <w:pPr>
-                    <w:suppressLineNumbers/>
-                    <w:rPr>
-                      <w:sz w:val="24"/>
-                      <w:szCs w:val="24"/>
-                    </w:rPr>
-                  </w:pPr>
-                </w:p>
-                <w:p>
-                  <w:pPr>
-                    <w:suppressLineNumbers/>
-                    <w:rPr>
-                      <w:sz w:val="24"/>
-                      <w:szCs w:val="24"/>
-                    </w:rPr>
-                  </w:pPr>
-                  <w:r>
-                    <w:rPr>
-                      <w:sz w:val="24"/>
-                      <w:szCs w:val="24"/>
-                    </w:rPr>
-                    <w:t>Il Sistema risponde mostrando la pagina della lezione contenente il Player Video, le informazioni della lezione e i commenti degli Studenti e del docente</w:t>
-                  </w:r>
-                </w:p>
-              </w:tc>
-            </w:tr>
-          </w:tbl>
-          <w:p>
-            <w:pPr>
-              <w:suppressLineNumbers/>
-              <w:spacing w:after="0" w:line="240" w:lineRule="auto"/>
-            </w:pPr>
-          </w:p>
-        </w:tc>
-      </w:tr>
-      <w:tr>
-        <w:trPr>
-          <w:trHeight w:val="308"/>
-        </w:trPr>
-        <w:tc>
-          <w:tcPr>
-            <w:tcW w:w="1970" w:type="dxa"/>
-            <w:tcBorders>
-              <w:left w:val="single" w:sz="2" w:space="0" w:color="000000"/>
-              <w:bottom w:val="single" w:sz="2" w:space="0" w:color="000000"/>
-            </w:tcBorders>
-            <w:shd w:val="clear" w:color="auto" w:fill="4472C4" w:themeFill="accent1"/>
-          </w:tcPr>
-          <w:p>
-            <w:pPr>
-              <w:suppressLineNumbers/>
-              <w:spacing w:after="0" w:line="240" w:lineRule="auto"/>
-              <w:rPr>
-                <w:b/>
-                <w:bCs/>
-                <w:color w:val="FFFFFF" w:themeColor="background1"/>
-              </w:rPr>
-            </w:pPr>
-            <w:r>
-              <w:rPr>
-                <w:b/>
-                <w:bCs/>
-                <w:color w:val="FFFFFF" w:themeColor="background1"/>
-              </w:rPr>
-              <w:lastRenderedPageBreak/>
-              <w:t>Eccezioni:</w:t>
-            </w:r>
-          </w:p>
-        </w:tc>
-        <w:tc>
-          <w:tcPr>
-            <w:tcW w:w="7668" w:type="dxa"/>
-            <w:tcBorders>
-              <w:left w:val="single" w:sz="2" w:space="0" w:color="000000"/>
-              <w:bottom w:val="single" w:sz="2" w:space="0" w:color="000000"/>
-              <w:right w:val="single" w:sz="2" w:space="0" w:color="000000"/>
-            </w:tcBorders>
-            <w:shd w:val="clear" w:color="auto" w:fill="auto"/>
-          </w:tcPr>
           <w:p>
             <w:pPr>
               <w:suppressLineNumbers/>
@@ -8160,6 +7889,744 @@
               <w:spacing w:after="0" w:line="240" w:lineRule="auto"/>
             </w:pPr>
             <w:r>
+              <w:t>US8</w:t>
+            </w:r>
+          </w:p>
+        </w:tc>
+      </w:tr>
+      <w:tr>
+        <w:tc>
+          <w:tcPr>
+            <w:tcW w:w="1970" w:type="dxa"/>
+            <w:tcBorders>
+              <w:top w:val="single" w:sz="2" w:space="0" w:color="000000"/>
+              <w:left w:val="single" w:sz="2" w:space="0" w:color="000000"/>
+              <w:bottom w:val="single" w:sz="2" w:space="0" w:color="000000"/>
+            </w:tcBorders>
+            <w:shd w:val="clear" w:color="auto" w:fill="4472C4" w:themeFill="accent1"/>
+          </w:tcPr>
+          <w:p>
+            <w:pPr>
+              <w:suppressLineNumbers/>
+              <w:spacing w:after="0" w:line="240" w:lineRule="auto"/>
+              <w:rPr>
+                <w:color w:val="FFFFFF" w:themeColor="background1"/>
+              </w:rPr>
+            </w:pPr>
+            <w:r>
+              <w:rPr>
+                <w:b/>
+                <w:color w:val="FFFFFF" w:themeColor="background1"/>
+                <w:sz w:val="24"/>
+                <w:szCs w:val="24"/>
+              </w:rPr>
+              <w:t>Nome:</w:t>
+            </w:r>
+          </w:p>
+        </w:tc>
+        <w:tc>
+          <w:tcPr>
+            <w:tcW w:w="7668" w:type="dxa"/>
+            <w:tcBorders>
+              <w:top w:val="single" w:sz="2" w:space="0" w:color="000000"/>
+              <w:left w:val="single" w:sz="2" w:space="0" w:color="000000"/>
+              <w:bottom w:val="single" w:sz="2" w:space="0" w:color="000000"/>
+              <w:right w:val="single" w:sz="2" w:space="0" w:color="000000"/>
+            </w:tcBorders>
+            <w:shd w:val="clear" w:color="auto" w:fill="auto"/>
+          </w:tcPr>
+          <w:p>
+            <w:pPr>
+              <w:suppressLineNumbers/>
+              <w:spacing w:after="0" w:line="240" w:lineRule="auto"/>
+              <w:rPr>
+                <w:sz w:val="24"/>
+              </w:rPr>
+            </w:pPr>
+            <w:proofErr w:type="spellStart"/>
+            <w:r>
+              <w:rPr>
+                <w:sz w:val="24"/>
+              </w:rPr>
+              <w:t>Visualizza</w:t>
+            </w:r>
+            <w:r>
+              <w:rPr>
+                <w:sz w:val="24"/>
+              </w:rPr>
+              <w:t>Lezione</w:t>
+            </w:r>
+            <w:r>
+              <w:rPr>
+                <w:sz w:val="24"/>
+              </w:rPr>
+              <w:t>Docente</w:t>
+            </w:r>
+            <w:proofErr w:type="spellEnd"/>
+          </w:p>
+        </w:tc>
+      </w:tr>
+      <w:tr>
+        <w:tc>
+          <w:tcPr>
+            <w:tcW w:w="1970" w:type="dxa"/>
+            <w:tcBorders>
+              <w:top w:val="single" w:sz="2" w:space="0" w:color="000000"/>
+              <w:left w:val="single" w:sz="2" w:space="0" w:color="000000"/>
+              <w:bottom w:val="single" w:sz="2" w:space="0" w:color="000000"/>
+            </w:tcBorders>
+            <w:shd w:val="clear" w:color="auto" w:fill="4472C4" w:themeFill="accent1"/>
+          </w:tcPr>
+          <w:p>
+            <w:pPr>
+              <w:suppressLineNumbers/>
+              <w:spacing w:after="0" w:line="240" w:lineRule="auto"/>
+              <w:rPr>
+                <w:color w:val="FFFFFF" w:themeColor="background1"/>
+              </w:rPr>
+            </w:pPr>
+            <w:r>
+              <w:rPr>
+                <w:b/>
+                <w:color w:val="FFFFFF" w:themeColor="background1"/>
+                <w:sz w:val="24"/>
+                <w:szCs w:val="24"/>
+              </w:rPr>
+              <w:t>Attori:</w:t>
+            </w:r>
+          </w:p>
+        </w:tc>
+        <w:tc>
+          <w:tcPr>
+            <w:tcW w:w="7668" w:type="dxa"/>
+            <w:tcBorders>
+              <w:top w:val="single" w:sz="2" w:space="0" w:color="000000"/>
+              <w:left w:val="single" w:sz="2" w:space="0" w:color="000000"/>
+              <w:bottom w:val="single" w:sz="2" w:space="0" w:color="000000"/>
+              <w:right w:val="single" w:sz="2" w:space="0" w:color="000000"/>
+            </w:tcBorders>
+            <w:shd w:val="clear" w:color="auto" w:fill="auto"/>
+          </w:tcPr>
+          <w:p>
+            <w:pPr>
+              <w:suppressLineNumbers/>
+              <w:spacing w:after="0" w:line="240" w:lineRule="auto"/>
+            </w:pPr>
+            <w:r>
+              <w:rPr>
+                <w:sz w:val="24"/>
+                <w:szCs w:val="24"/>
+              </w:rPr>
+              <w:t>Iniziato da Docente</w:t>
+            </w:r>
+          </w:p>
+        </w:tc>
+      </w:tr>
+      <w:tr>
+        <w:tc>
+          <w:tcPr>
+            <w:tcW w:w="1970" w:type="dxa"/>
+            <w:tcBorders>
+              <w:top w:val="single" w:sz="2" w:space="0" w:color="000000"/>
+              <w:left w:val="single" w:sz="2" w:space="0" w:color="000000"/>
+              <w:bottom w:val="single" w:sz="2" w:space="0" w:color="000000"/>
+            </w:tcBorders>
+            <w:shd w:val="clear" w:color="auto" w:fill="4472C4" w:themeFill="accent1"/>
+          </w:tcPr>
+          <w:p>
+            <w:pPr>
+              <w:suppressLineNumbers/>
+              <w:spacing w:after="0" w:line="240" w:lineRule="auto"/>
+              <w:rPr>
+                <w:color w:val="FFFFFF" w:themeColor="background1"/>
+              </w:rPr>
+            </w:pPr>
+            <w:r>
+              <w:rPr>
+                <w:b/>
+                <w:color w:val="FFFFFF" w:themeColor="background1"/>
+                <w:sz w:val="24"/>
+                <w:szCs w:val="24"/>
+              </w:rPr>
+              <w:t>Condizione di ingresso:</w:t>
+            </w:r>
+          </w:p>
+        </w:tc>
+        <w:tc>
+          <w:tcPr>
+            <w:tcW w:w="7668" w:type="dxa"/>
+            <w:tcBorders>
+              <w:top w:val="single" w:sz="2" w:space="0" w:color="000000"/>
+              <w:left w:val="single" w:sz="2" w:space="0" w:color="000000"/>
+              <w:bottom w:val="single" w:sz="2" w:space="0" w:color="000000"/>
+              <w:right w:val="single" w:sz="2" w:space="0" w:color="000000"/>
+            </w:tcBorders>
+            <w:shd w:val="clear" w:color="auto" w:fill="auto"/>
+          </w:tcPr>
+          <w:p>
+            <w:pPr>
+              <w:suppressLineNumbers/>
+              <w:spacing w:after="0" w:line="240" w:lineRule="auto"/>
+            </w:pPr>
+            <w:r>
+              <w:rPr>
+                <w:sz w:val="24"/>
+                <w:szCs w:val="24"/>
+              </w:rPr>
+              <w:t>Il Docente è loggato al sistema</w:t>
+            </w:r>
+            <w:r>
+              <w:rPr>
+                <w:sz w:val="24"/>
+                <w:szCs w:val="24"/>
+              </w:rPr>
+              <w:t xml:space="preserve"> e ha un corso attivo</w:t>
+            </w:r>
+          </w:p>
+        </w:tc>
+      </w:tr>
+      <w:tr>
+        <w:tc>
+          <w:tcPr>
+            <w:tcW w:w="1970" w:type="dxa"/>
+            <w:tcBorders>
+              <w:top w:val="single" w:sz="2" w:space="0" w:color="000000"/>
+              <w:left w:val="single" w:sz="2" w:space="0" w:color="000000"/>
+              <w:bottom w:val="single" w:sz="2" w:space="0" w:color="000000"/>
+            </w:tcBorders>
+            <w:shd w:val="clear" w:color="auto" w:fill="4472C4" w:themeFill="accent1"/>
+          </w:tcPr>
+          <w:p>
+            <w:pPr>
+              <w:suppressLineNumbers/>
+              <w:spacing w:after="0" w:line="240" w:lineRule="auto"/>
+              <w:rPr>
+                <w:color w:val="FFFFFF" w:themeColor="background1"/>
+              </w:rPr>
+            </w:pPr>
+            <w:r>
+              <w:rPr>
+                <w:b/>
+                <w:color w:val="FFFFFF" w:themeColor="background1"/>
+                <w:sz w:val="24"/>
+                <w:szCs w:val="24"/>
+              </w:rPr>
+              <w:t>Condizione di uscita:</w:t>
+            </w:r>
+          </w:p>
+        </w:tc>
+        <w:tc>
+          <w:tcPr>
+            <w:tcW w:w="7668" w:type="dxa"/>
+            <w:tcBorders>
+              <w:top w:val="single" w:sz="2" w:space="0" w:color="000000"/>
+              <w:left w:val="single" w:sz="2" w:space="0" w:color="000000"/>
+              <w:bottom w:val="single" w:sz="2" w:space="0" w:color="000000"/>
+              <w:right w:val="single" w:sz="2" w:space="0" w:color="000000"/>
+            </w:tcBorders>
+            <w:shd w:val="clear" w:color="auto" w:fill="auto"/>
+          </w:tcPr>
+          <w:p>
+            <w:pPr>
+              <w:suppressLineNumbers/>
+              <w:spacing w:after="0" w:line="240" w:lineRule="auto"/>
+            </w:pPr>
+            <w:r>
+              <w:rPr>
+                <w:sz w:val="24"/>
+                <w:szCs w:val="24"/>
+              </w:rPr>
+              <w:t>Il Docente visualizza la lezione</w:t>
+            </w:r>
+          </w:p>
+        </w:tc>
+      </w:tr>
+      <w:tr>
+        <w:tc>
+          <w:tcPr>
+            <w:tcW w:w="1970" w:type="dxa"/>
+            <w:tcBorders>
+              <w:top w:val="single" w:sz="2" w:space="0" w:color="000000"/>
+              <w:left w:val="single" w:sz="2" w:space="0" w:color="000000"/>
+              <w:bottom w:val="single" w:sz="2" w:space="0" w:color="000000"/>
+            </w:tcBorders>
+            <w:shd w:val="clear" w:color="auto" w:fill="4472C4" w:themeFill="accent1"/>
+          </w:tcPr>
+          <w:p>
+            <w:pPr>
+              <w:suppressLineNumbers/>
+              <w:spacing w:after="0" w:line="240" w:lineRule="auto"/>
+              <w:rPr>
+                <w:color w:val="FFFFFF" w:themeColor="background1"/>
+              </w:rPr>
+            </w:pPr>
+            <w:r>
+              <w:rPr>
+                <w:b/>
+                <w:color w:val="FFFFFF" w:themeColor="background1"/>
+                <w:sz w:val="24"/>
+                <w:szCs w:val="24"/>
+              </w:rPr>
+              <w:lastRenderedPageBreak/>
+              <w:t>Flusso di eventi:</w:t>
+            </w:r>
+          </w:p>
+        </w:tc>
+        <w:tc>
+          <w:tcPr>
+            <w:tcW w:w="7668" w:type="dxa"/>
+            <w:tcBorders>
+              <w:top w:val="single" w:sz="2" w:space="0" w:color="000000"/>
+              <w:left w:val="single" w:sz="2" w:space="0" w:color="000000"/>
+              <w:bottom w:val="single" w:sz="2" w:space="0" w:color="000000"/>
+              <w:right w:val="single" w:sz="2" w:space="0" w:color="000000"/>
+            </w:tcBorders>
+            <w:shd w:val="clear" w:color="auto" w:fill="auto"/>
+          </w:tcPr>
+          <w:tbl>
+            <w:tblPr>
+              <w:tblStyle w:val="TableGrid"/>
+              <w:tblW w:w="0" w:type="auto"/>
+              <w:tblBorders>
+                <w:top w:val="none" w:sz="0" w:space="0" w:color="auto"/>
+                <w:left w:val="none" w:sz="0" w:space="0" w:color="auto"/>
+                <w:bottom w:val="none" w:sz="0" w:space="0" w:color="auto"/>
+                <w:right w:val="none" w:sz="0" w:space="0" w:color="auto"/>
+                <w:insideH w:val="none" w:sz="0" w:space="0" w:color="auto"/>
+                <w:insideV w:val="none" w:sz="0" w:space="0" w:color="auto"/>
+              </w:tblBorders>
+              <w:tblLook w:val="04A0" w:firstRow="1" w:lastRow="0" w:firstColumn="1" w:lastColumn="0" w:noHBand="0" w:noVBand="1"/>
+            </w:tblPr>
+            <w:tblGrid>
+              <w:gridCol w:w="3777"/>
+              <w:gridCol w:w="3777"/>
+            </w:tblGrid>
+            <w:tr>
+              <w:tc>
+                <w:tcPr>
+                  <w:tcW w:w="3777" w:type="dxa"/>
+                </w:tcPr>
+                <w:p>
+                  <w:pPr>
+                    <w:suppressLineNumbers/>
+                    <w:jc w:val="center"/>
+                    <w:rPr>
+                      <w:sz w:val="24"/>
+                      <w:szCs w:val="24"/>
+                    </w:rPr>
+                  </w:pPr>
+                  <w:r>
+                    <w:rPr>
+                      <w:sz w:val="24"/>
+                      <w:szCs w:val="24"/>
+                    </w:rPr>
+                    <w:t>Docente</w:t>
+                  </w:r>
+                </w:p>
+                <w:p>
+                  <w:pPr>
+                    <w:suppressLineNumbers/>
+                    <w:rPr>
+                      <w:sz w:val="24"/>
+                      <w:szCs w:val="24"/>
+                    </w:rPr>
+                  </w:pPr>
+                  <w:r>
+                    <w:rPr>
+                      <w:sz w:val="24"/>
+                      <w:szCs w:val="24"/>
+                    </w:rPr>
+                    <w:t>Il Docente clicca sul</w:t>
+                  </w:r>
+                  <w:r>
+                    <w:rPr>
+                      <w:sz w:val="24"/>
+                      <w:szCs w:val="24"/>
+                    </w:rPr>
+                    <w:t xml:space="preserve"> </w:t>
+                  </w:r>
+                  <w:r>
+                    <w:rPr>
+                      <w:sz w:val="24"/>
+                      <w:szCs w:val="24"/>
+                    </w:rPr>
+                    <w:t xml:space="preserve">nome del </w:t>
+                  </w:r>
+                  <w:r>
+                    <w:rPr>
+                      <w:sz w:val="24"/>
+                      <w:szCs w:val="24"/>
+                    </w:rPr>
+                    <w:t>corso</w:t>
+                  </w:r>
+                  <w:r>
+                    <w:rPr>
+                      <w:sz w:val="24"/>
+                      <w:szCs w:val="24"/>
+                    </w:rPr>
+                    <w:t xml:space="preserve"> che intende visionare dalla lista dei corsi presenti nella Homepage</w:t>
+                  </w:r>
+                </w:p>
+              </w:tc>
+              <w:tc>
+                <w:tcPr>
+                  <w:tcW w:w="3777" w:type="dxa"/>
+                </w:tcPr>
+                <w:p>
+                  <w:pPr>
+                    <w:suppressLineNumbers/>
+                    <w:jc w:val="center"/>
+                    <w:rPr>
+                      <w:sz w:val="24"/>
+                      <w:szCs w:val="24"/>
+                    </w:rPr>
+                  </w:pPr>
+                  <w:r>
+                    <w:rPr>
+                      <w:sz w:val="24"/>
+                      <w:szCs w:val="24"/>
+                    </w:rPr>
+                    <w:t>Sistema</w:t>
+                  </w:r>
+                </w:p>
+                <w:p>
+                  <w:pPr>
+                    <w:suppressLineNumbers/>
+                    <w:rPr>
+                      <w:sz w:val="24"/>
+                      <w:szCs w:val="24"/>
+                    </w:rPr>
+                  </w:pPr>
+                </w:p>
+              </w:tc>
+            </w:tr>
+            <w:tr>
+              <w:tc>
+                <w:tcPr>
+                  <w:tcW w:w="3777" w:type="dxa"/>
+                </w:tcPr>
+                <w:p>
+                  <w:pPr>
+                    <w:suppressLineNumbers/>
+                    <w:rPr>
+                      <w:sz w:val="24"/>
+                      <w:szCs w:val="24"/>
+                    </w:rPr>
+                  </w:pPr>
+                </w:p>
+                <w:p>
+                  <w:pPr>
+                    <w:suppressLineNumbers/>
+                    <w:rPr>
+                      <w:sz w:val="24"/>
+                      <w:szCs w:val="24"/>
+                    </w:rPr>
+                  </w:pPr>
+                </w:p>
+                <w:p>
+                  <w:pPr>
+                    <w:suppressLineNumbers/>
+                    <w:rPr>
+                      <w:sz w:val="24"/>
+                      <w:szCs w:val="24"/>
+                    </w:rPr>
+                  </w:pPr>
+                </w:p>
+                <w:p>
+                  <w:pPr>
+                    <w:suppressLineNumbers/>
+                    <w:rPr>
+                      <w:sz w:val="24"/>
+                      <w:szCs w:val="24"/>
+                    </w:rPr>
+                  </w:pPr>
+                </w:p>
+                <w:p>
+                  <w:pPr>
+                    <w:suppressLineNumbers/>
+                    <w:rPr>
+                      <w:sz w:val="24"/>
+                      <w:szCs w:val="24"/>
+                    </w:rPr>
+                  </w:pPr>
+                  <w:r>
+                    <w:rPr>
+                      <w:sz w:val="24"/>
+                      <w:szCs w:val="24"/>
+                    </w:rPr>
+                    <w:t>Il Docente sceglie dalla lista</w:t>
+                  </w:r>
+                  <w:r>
+                    <w:rPr>
+                      <w:sz w:val="24"/>
+                      <w:szCs w:val="24"/>
+                    </w:rPr>
+                    <w:t xml:space="preserve"> delle lezioni quella</w:t>
+                  </w:r>
+                  <w:r>
+                    <w:rPr>
+                      <w:sz w:val="24"/>
+                      <w:szCs w:val="24"/>
+                    </w:rPr>
+                    <w:t xml:space="preserve"> che intende visionare </w:t>
+                  </w:r>
+                  <w:r>
+                    <w:rPr>
+                      <w:sz w:val="24"/>
+                      <w:szCs w:val="24"/>
+                    </w:rPr>
+                    <w:t>cliccandoci sopra.</w:t>
+                  </w:r>
+                </w:p>
+                <w:p>
+                  <w:pPr>
+                    <w:suppressLineNumbers/>
+                    <w:rPr>
+                      <w:sz w:val="24"/>
+                      <w:szCs w:val="24"/>
+                    </w:rPr>
+                  </w:pPr>
+                </w:p>
+                <w:p>
+                  <w:pPr>
+                    <w:suppressLineNumbers/>
+                    <w:rPr>
+                      <w:sz w:val="24"/>
+                      <w:szCs w:val="24"/>
+                    </w:rPr>
+                  </w:pPr>
+                </w:p>
+              </w:tc>
+              <w:tc>
+                <w:tcPr>
+                  <w:tcW w:w="3777" w:type="dxa"/>
+                </w:tcPr>
+                <w:p>
+                  <w:pPr>
+                    <w:suppressLineNumbers/>
+                    <w:rPr>
+                      <w:sz w:val="24"/>
+                      <w:szCs w:val="24"/>
+                    </w:rPr>
+                  </w:pPr>
+                  <w:r>
+                    <w:rPr>
+                      <w:sz w:val="24"/>
+                      <w:szCs w:val="24"/>
+                    </w:rPr>
+                    <w:t xml:space="preserve">Il Sistema risponde mostrando la pagina del corso che </w:t>
+                  </w:r>
+                  <w:r>
+                    <w:rPr>
+                      <w:sz w:val="24"/>
+                      <w:szCs w:val="24"/>
+                    </w:rPr>
+                    <w:t>contiene</w:t>
+                  </w:r>
+                  <w:r>
+                    <w:rPr>
+                      <w:sz w:val="24"/>
+                      <w:szCs w:val="24"/>
+                    </w:rPr>
+                    <w:t xml:space="preserve"> le informazioni del corso e una lista delle lezioni</w:t>
+                  </w:r>
+                </w:p>
+                <w:p>
+                  <w:pPr>
+                    <w:suppressLineNumbers/>
+                    <w:rPr>
+                      <w:sz w:val="24"/>
+                      <w:szCs w:val="24"/>
+                    </w:rPr>
+                  </w:pPr>
+                </w:p>
+                <w:p>
+                  <w:pPr>
+                    <w:suppressLineNumbers/>
+                    <w:rPr>
+                      <w:sz w:val="24"/>
+                      <w:szCs w:val="24"/>
+                    </w:rPr>
+                  </w:pPr>
+                </w:p>
+                <w:p>
+                  <w:pPr>
+                    <w:suppressLineNumbers/>
+                    <w:rPr>
+                      <w:sz w:val="24"/>
+                      <w:szCs w:val="24"/>
+                    </w:rPr>
+                  </w:pPr>
+                </w:p>
+                <w:p>
+                  <w:pPr>
+                    <w:suppressLineNumbers/>
+                    <w:rPr>
+                      <w:sz w:val="24"/>
+                      <w:szCs w:val="24"/>
+                    </w:rPr>
+                  </w:pPr>
+                  <w:r>
+                    <w:rPr>
+                      <w:sz w:val="24"/>
+                      <w:szCs w:val="24"/>
+                    </w:rPr>
+                    <w:t>Il Sistema risponde mostrando la pagina della lezione contenente il Player Video, le informazioni della lezione e i commenti d</w:t>
+                  </w:r>
+                  <w:r>
+                    <w:rPr>
+                      <w:sz w:val="24"/>
+                      <w:szCs w:val="24"/>
+                    </w:rPr>
+                    <w:t>el Docente e degli Studenti iscritti.</w:t>
+                  </w:r>
+                </w:p>
+              </w:tc>
+            </w:tr>
+          </w:tbl>
+          <w:p>
+            <w:pPr>
+              <w:suppressLineNumbers/>
+              <w:spacing w:after="0" w:line="240" w:lineRule="auto"/>
+            </w:pPr>
+          </w:p>
+        </w:tc>
+      </w:tr>
+      <w:tr>
+        <w:trPr>
+          <w:trHeight w:val="308"/>
+        </w:trPr>
+        <w:tc>
+          <w:tcPr>
+            <w:tcW w:w="1970" w:type="dxa"/>
+            <w:tcBorders>
+              <w:left w:val="single" w:sz="2" w:space="0" w:color="000000"/>
+              <w:bottom w:val="single" w:sz="2" w:space="0" w:color="000000"/>
+            </w:tcBorders>
+            <w:shd w:val="clear" w:color="auto" w:fill="4472C4" w:themeFill="accent1"/>
+          </w:tcPr>
+          <w:p>
+            <w:pPr>
+              <w:suppressLineNumbers/>
+              <w:spacing w:after="0" w:line="240" w:lineRule="auto"/>
+              <w:rPr>
+                <w:b/>
+                <w:bCs/>
+                <w:color w:val="FFFFFF" w:themeColor="background1"/>
+              </w:rPr>
+            </w:pPr>
+            <w:r>
+              <w:rPr>
+                <w:b/>
+                <w:bCs/>
+                <w:color w:val="FFFFFF" w:themeColor="background1"/>
+              </w:rPr>
+              <w:t>Eccezioni:</w:t>
+            </w:r>
+          </w:p>
+        </w:tc>
+        <w:tc>
+          <w:tcPr>
+            <w:tcW w:w="7668" w:type="dxa"/>
+            <w:tcBorders>
+              <w:left w:val="single" w:sz="2" w:space="0" w:color="000000"/>
+              <w:bottom w:val="single" w:sz="2" w:space="0" w:color="000000"/>
+              <w:right w:val="single" w:sz="2" w:space="0" w:color="000000"/>
+            </w:tcBorders>
+            <w:shd w:val="clear" w:color="auto" w:fill="auto"/>
+          </w:tcPr>
+          <w:p>
+            <w:pPr>
+              <w:suppressLineNumbers/>
+              <w:spacing w:after="0" w:line="240" w:lineRule="auto"/>
+            </w:pPr>
+          </w:p>
+        </w:tc>
+      </w:tr>
+    </w:tbl>
+    <w:p>
+      <w:pPr>
+        <w:rPr>
+          <w:b/>
+          <w:sz w:val="32"/>
+        </w:rPr>
+      </w:pPr>
+    </w:p>
+    <w:p>
+      <w:pPr>
+        <w:rPr>
+          <w:b/>
+          <w:sz w:val="32"/>
+        </w:rPr>
+      </w:pPr>
+    </w:p>
+    <w:tbl>
+      <w:tblPr>
+        <w:tblW w:w="9638" w:type="dxa"/>
+        <w:tblBorders>
+          <w:top w:val="single" w:sz="2" w:space="0" w:color="000000"/>
+          <w:left w:val="single" w:sz="2" w:space="0" w:color="000000"/>
+          <w:bottom w:val="single" w:sz="2" w:space="0" w:color="000000"/>
+          <w:insideH w:val="single" w:sz="2" w:space="0" w:color="000000"/>
+        </w:tblBorders>
+        <w:tblCellMar>
+          <w:top w:w="55" w:type="dxa"/>
+          <w:left w:w="49" w:type="dxa"/>
+          <w:bottom w:w="55" w:type="dxa"/>
+          <w:right w:w="55" w:type="dxa"/>
+        </w:tblCellMar>
+        <w:tblLook w:val="04A0" w:firstRow="1" w:lastRow="0" w:firstColumn="1" w:lastColumn="0" w:noHBand="0" w:noVBand="1"/>
+      </w:tblPr>
+      <w:tblGrid>
+        <w:gridCol w:w="1970"/>
+        <w:gridCol w:w="7668"/>
+      </w:tblGrid>
+      <w:tr>
+        <w:tc>
+          <w:tcPr>
+            <w:tcW w:w="1970" w:type="dxa"/>
+            <w:tcBorders>
+              <w:top w:val="single" w:sz="2" w:space="0" w:color="000000"/>
+              <w:left w:val="single" w:sz="2" w:space="0" w:color="000000"/>
+              <w:bottom w:val="single" w:sz="2" w:space="0" w:color="000000"/>
+            </w:tcBorders>
+            <w:shd w:val="clear" w:color="auto" w:fill="4472C4" w:themeFill="accent1"/>
+          </w:tcPr>
+          <w:p>
+            <w:pPr>
+              <w:suppressLineNumbers/>
+              <w:spacing w:after="0" w:line="240" w:lineRule="auto"/>
+              <w:rPr>
+                <w:color w:val="FFFFFF" w:themeColor="background1"/>
+              </w:rPr>
+            </w:pPr>
+            <w:r>
+              <w:rPr>
+                <w:b/>
+                <w:bCs/>
+                <w:color w:val="FFFFFF" w:themeColor="background1"/>
+              </w:rPr>
+              <w:t>ID:</w:t>
+            </w:r>
+          </w:p>
+        </w:tc>
+        <w:tc>
+          <w:tcPr>
+            <w:tcW w:w="7668" w:type="dxa"/>
+            <w:tcBorders>
+              <w:top w:val="single" w:sz="2" w:space="0" w:color="000000"/>
+              <w:left w:val="single" w:sz="2" w:space="0" w:color="000000"/>
+              <w:bottom w:val="single" w:sz="2" w:space="0" w:color="000000"/>
+              <w:right w:val="single" w:sz="2" w:space="0" w:color="000000"/>
+            </w:tcBorders>
+            <w:shd w:val="clear" w:color="auto" w:fill="auto"/>
+          </w:tcPr>
+          <w:p>
+            <w:pPr>
+              <w:suppressLineNumbers/>
+              <w:spacing w:after="0" w:line="240" w:lineRule="auto"/>
+            </w:pPr>
+            <w:r>
               <w:t>US9</w:t>
             </w:r>
           </w:p>
@@ -9002,6 +9469,7 @@
                 <w:sz w:val="24"/>
                 <w:szCs w:val="24"/>
               </w:rPr>
+              <w:lastRenderedPageBreak/>
               <w:t>Condizione di ingresso:</w:t>
             </w:r>
           </w:p>
@@ -9084,6 +9552,13 @@
                 <w:szCs w:val="24"/>
               </w:rPr>
               <w:t>Il Docente elimina il commento</w:t>
+            </w:r>
+            <w:r>
+              <w:rPr>
+                <w:sz w:val="24"/>
+                <w:szCs w:val="24"/>
+              </w:rPr>
+              <w:t xml:space="preserve"> e visualizza la lista dei commenti senza il messaggio eliminato.</w:t>
             </w:r>
           </w:p>
         </w:tc>
@@ -9191,7 +9666,21 @@
                       <w:sz w:val="24"/>
                       <w:szCs w:val="24"/>
                     </w:rPr>
-                    <w:t xml:space="preserve">Il Docente elimina un commento premendo il pulsante “Elimina” </w:t>
+                    <w:t>Il Docente elimina un commento premendo il pulsante “</w:t>
+                  </w:r>
+                  <w:r>
+                    <w:rPr>
+                      <w:sz w:val="24"/>
+                      <w:szCs w:val="24"/>
+                    </w:rPr>
+                    <w:t>X</w:t>
+                  </w:r>
+                  <w:r>
+                    <w:rPr>
+                      <w:sz w:val="24"/>
+                      <w:szCs w:val="24"/>
+                    </w:rPr>
+                    <w:t xml:space="preserve">” </w:t>
                   </w:r>
                   <w:r>
                     <w:rPr>
@@ -9205,7 +9694,14 @@
                       <w:sz w:val="24"/>
                       <w:szCs w:val="24"/>
                     </w:rPr>
-                    <w:t xml:space="preserve"> sotto il commento</w:t>
+                    <w:t xml:space="preserve"> </w:t>
+                  </w:r>
+                  <w:r>
+                    <w:rPr>
+                      <w:sz w:val="24"/>
+                      <w:szCs w:val="24"/>
+                    </w:rPr>
+                    <w:t>nel campo del commento da eliminare.</w:t>
                   </w:r>
                 </w:p>
               </w:tc>
@@ -9325,6 +9821,31 @@
                     </w:rPr>
                   </w:pPr>
                 </w:p>
+                <w:p>
+                  <w:pPr>
+                    <w:suppressLineNumbers/>
+                    <w:rPr>
+                      <w:sz w:val="24"/>
+                      <w:szCs w:val="24"/>
+                    </w:rPr>
+                  </w:pPr>
+                </w:p>
+                <w:p>
+                  <w:pPr>
+                    <w:suppressLineNumbers/>
+                    <w:rPr>
+                      <w:sz w:val="24"/>
+                      <w:szCs w:val="24"/>
+                    </w:rPr>
+                  </w:pPr>
+                  <w:r>
+                    <w:rPr>
+                      <w:sz w:val="24"/>
+                      <w:szCs w:val="24"/>
+                    </w:rPr>
+                    <w:t>Il Docente visualizza la lista dei commenti senza il commento eliminato.</w:t>
+                  </w:r>
+                </w:p>
               </w:tc>
               <w:tc>
                 <w:tcPr>
@@ -9343,7 +9864,6 @@
                       <w:sz w:val="24"/>
                       <w:szCs w:val="24"/>
                     </w:rPr>
-                    <w:lastRenderedPageBreak/>
                     <w:t xml:space="preserve">Il Sistema risponde mostrando un messaggio di avvertimento: </w:t>
                   </w:r>
                   <w:r>
@@ -9378,14 +9898,31 @@
                       <w:szCs w:val="24"/>
                     </w:rPr>
                   </w:pPr>
-                  <w:r>
-                    <w:rPr>
-                      <w:sz w:val="24"/>
-                      <w:szCs w:val="24"/>
-                    </w:rPr>
-                    <w:lastRenderedPageBreak/>
+                </w:p>
+                <w:p>
+                  <w:pPr>
+                    <w:suppressLineNumbers/>
+                    <w:rPr>
+                      <w:sz w:val="24"/>
+                      <w:szCs w:val="24"/>
+                    </w:rPr>
+                  </w:pPr>
+                  <w:r>
+                    <w:rPr>
+                      <w:sz w:val="24"/>
+                      <w:szCs w:val="24"/>
+                    </w:rPr>
                     <w:t>Il Sistema risponde eliminando il commento</w:t>
                   </w:r>
+                </w:p>
+                <w:p>
+                  <w:pPr>
+                    <w:suppressLineNumbers/>
+                    <w:rPr>
+                      <w:sz w:val="24"/>
+                      <w:szCs w:val="24"/>
+                    </w:rPr>
+                  </w:pPr>
                 </w:p>
               </w:tc>
             </w:tr>
@@ -9427,7 +9964,6 @@
                 <w:bCs/>
                 <w:color w:val="FFFFFF" w:themeColor="background1"/>
               </w:rPr>
-              <w:lastRenderedPageBreak/>
               <w:t>Eccezioni:</w:t>
             </w:r>
           </w:p>
@@ -9903,14 +10439,30 @@
                       <w:sz w:val="24"/>
                       <w:szCs w:val="24"/>
                     </w:rPr>
-                    <w:t>Lo Studente ricerca il corso a cui intente iscriversi e preme il pulsante “Iscriviti”</w:t>
-                  </w:r>
-                  <w:r>
-                    <w:rPr>
-                      <w:sz w:val="24"/>
-                      <w:szCs w:val="24"/>
-                    </w:rPr>
-                    <w:t xml:space="preserve"> </w:t>
+                    <w:t>Lo Studente ricerca il corso</w:t>
+                  </w:r>
+                  <w:r>
+                    <w:rPr>
+                      <w:sz w:val="24"/>
+                      <w:szCs w:val="24"/>
+                    </w:rPr>
+                    <w:t xml:space="preserve"> nella barra di ricerca, presenti nelle pagine, andando ad inserire delle </w:t>
+                  </w:r>
+                  <w:proofErr w:type="spellStart"/>
+                  <w:r>
+                    <w:rPr>
+                      <w:sz w:val="24"/>
+                      <w:szCs w:val="24"/>
+                    </w:rPr>
+                    <w:t>keywords</w:t>
+                  </w:r>
+                  <w:proofErr w:type="spellEnd"/>
+                  <w:r>
+                    <w:rPr>
+                      <w:sz w:val="24"/>
+                      <w:szCs w:val="24"/>
+                    </w:rPr>
+                    <w:t>.</w:t>
                   </w:r>
                 </w:p>
               </w:tc>
@@ -10013,6 +10565,170 @@
                       <w:szCs w:val="24"/>
                     </w:rPr>
                   </w:pPr>
+                </w:p>
+                <w:p>
+                  <w:pPr>
+                    <w:suppressLineNumbers/>
+                    <w:rPr>
+                      <w:sz w:val="24"/>
+                      <w:szCs w:val="24"/>
+                    </w:rPr>
+                  </w:pPr>
+                  <w:r>
+                    <w:rPr>
+                      <w:sz w:val="24"/>
+                      <w:szCs w:val="24"/>
+                    </w:rPr>
+                    <w:t>Lo Studente seleziona un nome di un corso presente nella lista dei risultati.</w:t>
+                  </w:r>
+                </w:p>
+                <w:p>
+                  <w:pPr>
+                    <w:suppressLineNumbers/>
+                    <w:rPr>
+                      <w:sz w:val="24"/>
+                      <w:szCs w:val="24"/>
+                    </w:rPr>
+                  </w:pPr>
+                </w:p>
+                <w:p>
+                  <w:pPr>
+                    <w:suppressLineNumbers/>
+                    <w:rPr>
+                      <w:sz w:val="24"/>
+                      <w:szCs w:val="24"/>
+                    </w:rPr>
+                  </w:pPr>
+                </w:p>
+                <w:p>
+                  <w:pPr>
+                    <w:suppressLineNumbers/>
+                    <w:rPr>
+                      <w:sz w:val="24"/>
+                      <w:szCs w:val="24"/>
+                    </w:rPr>
+                  </w:pPr>
+                </w:p>
+                <w:p>
+                  <w:pPr>
+                    <w:suppressLineNumbers/>
+                    <w:rPr>
+                      <w:sz w:val="24"/>
+                      <w:szCs w:val="24"/>
+                    </w:rPr>
+                  </w:pPr>
+                </w:p>
+                <w:p>
+                  <w:pPr>
+                    <w:suppressLineNumbers/>
+                    <w:rPr>
+                      <w:sz w:val="24"/>
+                      <w:szCs w:val="24"/>
+                    </w:rPr>
+                  </w:pPr>
+                </w:p>
+                <w:p>
+                  <w:pPr>
+                    <w:suppressLineNumbers/>
+                    <w:rPr>
+                      <w:sz w:val="24"/>
+                      <w:szCs w:val="24"/>
+                    </w:rPr>
+                  </w:pPr>
+                  <w:r>
+                    <w:rPr>
+                      <w:sz w:val="24"/>
+                      <w:szCs w:val="24"/>
+                    </w:rPr>
+                    <w:t xml:space="preserve">Lo Studente clicca su “Acquista il corso per: </w:t>
+                  </w:r>
+                  <w:r>
+                    <w:rPr>
+                      <w:i/>
+                      <w:sz w:val="24"/>
+                      <w:szCs w:val="24"/>
+                    </w:rPr>
+                    <w:t>Prezzo” con “</w:t>
+                  </w:r>
+                  <w:r>
+                    <w:rPr>
+                      <w:sz w:val="24"/>
+                      <w:szCs w:val="24"/>
+                    </w:rPr>
+                    <w:t>Prezzo” il valore del corso.</w:t>
+                  </w:r>
+                </w:p>
+                <w:p>
+                  <w:pPr>
+                    <w:suppressLineNumbers/>
+                    <w:rPr>
+                      <w:sz w:val="24"/>
+                      <w:szCs w:val="24"/>
+                    </w:rPr>
+                  </w:pPr>
+                </w:p>
+                <w:p>
+                  <w:pPr>
+                    <w:suppressLineNumbers/>
+                    <w:rPr>
+                      <w:sz w:val="24"/>
+                      <w:szCs w:val="24"/>
+                    </w:rPr>
+                  </w:pPr>
+                </w:p>
+                <w:p>
+                  <w:pPr>
+                    <w:suppressLineNumbers/>
+                    <w:rPr>
+                      <w:sz w:val="24"/>
+                      <w:szCs w:val="24"/>
+                    </w:rPr>
+                  </w:pPr>
+                </w:p>
+                <w:p>
+                  <w:pPr>
+                    <w:suppressLineNumbers/>
+                    <w:rPr>
+                      <w:sz w:val="24"/>
+                      <w:szCs w:val="24"/>
+                    </w:rPr>
+                  </w:pPr>
+                </w:p>
+                <w:p>
+                  <w:pPr>
+                    <w:suppressLineNumbers/>
+                    <w:rPr>
+                      <w:sz w:val="24"/>
+                      <w:szCs w:val="24"/>
+                    </w:rPr>
+                  </w:pPr>
+                </w:p>
+                <w:p>
+                  <w:pPr>
+                    <w:suppressLineNumbers/>
+                    <w:rPr>
+                      <w:sz w:val="24"/>
+                      <w:szCs w:val="24"/>
+                    </w:rPr>
+                  </w:pPr>
+                </w:p>
+                <w:p>
+                  <w:pPr>
+                    <w:suppressLineNumbers/>
+                    <w:rPr>
+                      <w:sz w:val="24"/>
+                      <w:szCs w:val="24"/>
+                    </w:rPr>
+                  </w:pPr>
+                </w:p>
+                <w:p>
+                  <w:pPr>
+                    <w:suppressLineNumbers/>
+                    <w:rPr>
+                      <w:sz w:val="24"/>
+                      <w:szCs w:val="24"/>
+                    </w:rPr>
+                  </w:pPr>
                   <w:r>
                     <w:rPr>
                       <w:sz w:val="24"/>
@@ -10088,6 +10804,24 @@
                       <w:szCs w:val="24"/>
                     </w:rPr>
                   </w:pPr>
+                </w:p>
+                <w:p>
+                  <w:pPr>
+                    <w:suppressLineNumbers/>
+                    <w:rPr>
+                      <w:sz w:val="24"/>
+                      <w:szCs w:val="24"/>
+                    </w:rPr>
+                  </w:pPr>
+                </w:p>
+                <w:p>
+                  <w:pPr>
+                    <w:suppressLineNumbers/>
+                    <w:rPr>
+                      <w:sz w:val="24"/>
+                      <w:szCs w:val="24"/>
+                    </w:rPr>
+                  </w:pPr>
                   <w:r>
                     <w:rPr>
                       <w:sz w:val="24"/>
@@ -10101,6 +10835,13 @@
                       <w:szCs w:val="24"/>
                     </w:rPr>
                     <w:t>viene reindirizzato alla pagina del corso a cui si è appena iscritto</w:t>
+                  </w:r>
+                  <w:r>
+                    <w:rPr>
+                      <w:sz w:val="24"/>
+                      <w:szCs w:val="24"/>
+                    </w:rPr>
+                    <w:t xml:space="preserve"> visualizzando la vista di uno Studente Iscritto.</w:t>
                   </w:r>
                 </w:p>
               </w:tc>
@@ -10116,6 +10857,136 @@
                       <w:szCs w:val="24"/>
                     </w:rPr>
                   </w:pPr>
+                </w:p>
+                <w:p>
+                  <w:pPr>
+                    <w:suppressLineNumbers/>
+                    <w:rPr>
+                      <w:sz w:val="24"/>
+                      <w:szCs w:val="24"/>
+                    </w:rPr>
+                  </w:pPr>
+                  <w:r>
+                    <w:rPr>
+                      <w:sz w:val="24"/>
+                      <w:szCs w:val="24"/>
+                    </w:rPr>
+                    <w:lastRenderedPageBreak/>
+                    <w:t xml:space="preserve">Il Sistema risponde andando a visualizzare una pagina con tutti i risultati inerenti alle </w:t>
+                  </w:r>
+                  <w:proofErr w:type="spellStart"/>
+                  <w:r>
+                    <w:rPr>
+                      <w:sz w:val="24"/>
+                      <w:szCs w:val="24"/>
+                    </w:rPr>
+                    <w:t>keywords</w:t>
+                  </w:r>
+                  <w:proofErr w:type="spellEnd"/>
+                  <w:r>
+                    <w:rPr>
+                      <w:sz w:val="24"/>
+                      <w:szCs w:val="24"/>
+                    </w:rPr>
+                    <w:t xml:space="preserve"> inserite dallo Studente nella barra di ricerca.</w:t>
+                  </w:r>
+                </w:p>
+                <w:p>
+                  <w:pPr>
+                    <w:suppressLineNumbers/>
+                    <w:rPr>
+                      <w:sz w:val="24"/>
+                      <w:szCs w:val="24"/>
+                    </w:rPr>
+                  </w:pPr>
+                </w:p>
+                <w:p>
+                  <w:pPr>
+                    <w:suppressLineNumbers/>
+                    <w:rPr>
+                      <w:sz w:val="24"/>
+                      <w:szCs w:val="24"/>
+                    </w:rPr>
+                  </w:pPr>
+                </w:p>
+                <w:p>
+                  <w:pPr>
+                    <w:suppressLineNumbers/>
+                    <w:rPr>
+                      <w:sz w:val="24"/>
+                      <w:szCs w:val="24"/>
+                    </w:rPr>
+                  </w:pPr>
+                </w:p>
+                <w:p>
+                  <w:pPr>
+                    <w:suppressLineNumbers/>
+                    <w:rPr>
+                      <w:sz w:val="24"/>
+                      <w:szCs w:val="24"/>
+                    </w:rPr>
+                  </w:pPr>
+                </w:p>
+                <w:p>
+                  <w:pPr>
+                    <w:suppressLineNumbers/>
+                    <w:rPr>
+                      <w:sz w:val="24"/>
+                      <w:szCs w:val="24"/>
+                    </w:rPr>
+                  </w:pPr>
+                  <w:r>
+                    <w:rPr>
+                      <w:sz w:val="24"/>
+                      <w:szCs w:val="24"/>
+                    </w:rPr>
+                    <w:t>Il Sistema risponde andando a visualizzare la pagina del corso correlata al nome selezionato dallo Studente</w:t>
+                  </w:r>
+                </w:p>
+                <w:p>
+                  <w:pPr>
+                    <w:suppressLineNumbers/>
+                    <w:rPr>
+                      <w:sz w:val="24"/>
+                      <w:szCs w:val="24"/>
+                    </w:rPr>
+                  </w:pPr>
+                </w:p>
+                <w:p>
+                  <w:pPr>
+                    <w:suppressLineNumbers/>
+                    <w:rPr>
+                      <w:sz w:val="24"/>
+                      <w:szCs w:val="24"/>
+                    </w:rPr>
+                  </w:pPr>
+                </w:p>
+                <w:p>
+                  <w:pPr>
+                    <w:suppressLineNumbers/>
+                    <w:rPr>
+                      <w:sz w:val="24"/>
+                      <w:szCs w:val="24"/>
+                    </w:rPr>
+                  </w:pPr>
+                </w:p>
+                <w:p>
+                  <w:pPr>
+                    <w:suppressLineNumbers/>
+                    <w:rPr>
+                      <w:sz w:val="24"/>
+                      <w:szCs w:val="24"/>
+                    </w:rPr>
+                  </w:pPr>
+                </w:p>
+                <w:p>
+                  <w:pPr>
+                    <w:suppressLineNumbers/>
+                    <w:rPr>
+                      <w:sz w:val="24"/>
+                      <w:szCs w:val="24"/>
+                    </w:rPr>
+                  </w:pPr>
                   <w:r>
                     <w:rPr>
                       <w:sz w:val="24"/>
@@ -10201,6 +11072,24 @@
                       <w:szCs w:val="24"/>
                     </w:rPr>
                   </w:pPr>
+                </w:p>
+                <w:p>
+                  <w:pPr>
+                    <w:suppressLineNumbers/>
+                    <w:rPr>
+                      <w:sz w:val="24"/>
+                      <w:szCs w:val="24"/>
+                    </w:rPr>
+                  </w:pPr>
+                </w:p>
+                <w:p>
+                  <w:pPr>
+                    <w:suppressLineNumbers/>
+                    <w:rPr>
+                      <w:sz w:val="24"/>
+                      <w:szCs w:val="24"/>
+                    </w:rPr>
+                  </w:pPr>
                   <w:r>
                     <w:rPr>
                       <w:sz w:val="24"/>
@@ -10213,14 +11102,7 @@
                       <w:sz w:val="24"/>
                       <w:szCs w:val="24"/>
                     </w:rPr>
-                    <w:t>risponde</w:t>
-                  </w:r>
-                  <w:r>
-                    <w:rPr>
-                      <w:sz w:val="24"/>
-                      <w:szCs w:val="24"/>
-                    </w:rPr>
-                    <w:t xml:space="preserve"> comunicando con il </w:t>
+                    <w:t xml:space="preserve">comunica con il </w:t>
                   </w:r>
                   <w:proofErr w:type="spellStart"/>
                   <w:r>
@@ -10237,6 +11119,13 @@
                       <w:szCs w:val="24"/>
                     </w:rPr>
                     <w:t xml:space="preserve"> convalidando il pagamento, </w:t>
+                  </w:r>
+                  <w:r>
+                    <w:rPr>
+                      <w:sz w:val="24"/>
+                      <w:szCs w:val="24"/>
+                    </w:rPr>
+                    <w:t xml:space="preserve">completando la transazione e </w:t>
                   </w:r>
                   <w:r>
                     <w:rPr>
@@ -10286,6 +11175,7 @@
                 <w:bCs/>
                 <w:color w:val="FFFFFF" w:themeColor="background1"/>
               </w:rPr>
+              <w:lastRenderedPageBreak/>
               <w:t>Eccezioni:</w:t>
             </w:r>
           </w:p>
@@ -10339,45 +11229,48 @@
               <w:spacing w:after="0" w:line="240" w:lineRule="auto"/>
             </w:pPr>
             <w:r>
+              <w:t xml:space="preserve">Se il sistema non riesce a comunicare con il </w:t>
+            </w:r>
+            <w:proofErr w:type="spellStart"/>
+            <w:r>
+              <w:t>SistemaDeiPagamentiEsterno</w:t>
+            </w:r>
+            <w:proofErr w:type="spellEnd"/>
+            <w:r>
+              <w:t>, mostra un messaggio di errore: “Comunicazione con il sistema di pagamento non disponibile!”</w:t>
+            </w:r>
+          </w:p>
+          <w:p>
+            <w:pPr>
+              <w:suppressLineNumbers/>
+              <w:spacing w:after="0" w:line="240" w:lineRule="auto"/>
+            </w:pPr>
+          </w:p>
+          <w:p>
+            <w:pPr>
+              <w:suppressLineNumbers/>
+              <w:spacing w:after="0" w:line="240" w:lineRule="auto"/>
+            </w:pPr>
+            <w:r>
               <w:lastRenderedPageBreak/>
-              <w:t xml:space="preserve">Se il sistema non riesce a comunicare con il </w:t>
+              <w:t>Se il docente del corso non ha una carta di credito valida</w:t>
+            </w:r>
+            <w:r>
+              <w:t>, il sistema mostra un messaggio di errore: “</w:t>
             </w:r>
             <w:proofErr w:type="spellStart"/>
             <w:r>
-              <w:t>SistemaDeiPagamentiEsterno</w:t>
+              <w:t>Ops</w:t>
             </w:r>
             <w:proofErr w:type="spellEnd"/>
             <w:r>
-              <w:t>, mostra un messaggio di errore: “Comunicazione con il sistema di pagamento non disponibile!”</w:t>
-            </w:r>
-          </w:p>
-          <w:p>
-            <w:pPr>
-              <w:suppressLineNumbers/>
-              <w:spacing w:after="0" w:line="240" w:lineRule="auto"/>
-            </w:pPr>
-          </w:p>
-          <w:p>
-            <w:pPr>
-              <w:suppressLineNumbers/>
-              <w:spacing w:after="0" w:line="240" w:lineRule="auto"/>
-            </w:pPr>
-            <w:r>
-              <w:t>Se il docente del corso non ha una carta di credito valida</w:t>
-            </w:r>
-            <w:r>
-              <w:t>, il sistema mostra un messaggio di errore: “</w:t>
-            </w:r>
-            <w:proofErr w:type="spellStart"/>
-            <w:r>
-              <w:t>Ops</w:t>
-            </w:r>
-            <w:proofErr w:type="spellEnd"/>
-            <w:r>
               <w:t>! Abbiamo avuto un problema con l'acquisto di questo corso, riprova più tardi</w:t>
             </w:r>
             <w:r>
               <w:t>”</w:t>
+            </w:r>
+            <w:r>
+              <w:t xml:space="preserve"> ed invia una e-mail automatica al Docente.</w:t>
             </w:r>
           </w:p>
           <w:p>
@@ -11038,6 +11931,62 @@
         </w:rPr>
       </w:pPr>
     </w:p>
+    <w:p>
+      <w:pPr>
+        <w:rPr>
+          <w:b/>
+          <w:sz w:val="32"/>
+        </w:rPr>
+      </w:pPr>
+    </w:p>
+    <w:p>
+      <w:pPr>
+        <w:rPr>
+          <w:b/>
+          <w:sz w:val="32"/>
+        </w:rPr>
+      </w:pPr>
+    </w:p>
+    <w:p>
+      <w:pPr>
+        <w:rPr>
+          <w:b/>
+          <w:sz w:val="32"/>
+        </w:rPr>
+      </w:pPr>
+    </w:p>
+    <w:p>
+      <w:pPr>
+        <w:rPr>
+          <w:b/>
+          <w:sz w:val="32"/>
+        </w:rPr>
+      </w:pPr>
+    </w:p>
+    <w:p>
+      <w:pPr>
+        <w:rPr>
+          <w:b/>
+          <w:sz w:val="32"/>
+        </w:rPr>
+      </w:pPr>
+    </w:p>
+    <w:p>
+      <w:pPr>
+        <w:rPr>
+          <w:b/>
+          <w:sz w:val="32"/>
+        </w:rPr>
+      </w:pPr>
+    </w:p>
+    <w:p>
+      <w:pPr>
+        <w:rPr>
+          <w:b/>
+          <w:sz w:val="32"/>
+        </w:rPr>
+      </w:pPr>
+    </w:p>
     <w:tbl>
       <w:tblPr>
         <w:tblW w:w="9638" w:type="dxa"/>
@@ -11084,6 +12033,7 @@
                 <w:bCs/>
                 <w:color w:val="FFFFFF" w:themeColor="background1"/>
               </w:rPr>
+              <w:lastRenderedPageBreak/>
               <w:t>ID:</w:t>
             </w:r>
           </w:p>
@@ -11346,19 +12296,7 @@
               <w:rPr>
                 <w:sz w:val="24"/>
               </w:rPr>
-              <w:t xml:space="preserve"> </w:t>
-            </w:r>
-            <w:r>
-              <w:rPr>
-                <w:sz w:val="24"/>
-              </w:rPr>
-              <w:t>la</w:t>
-            </w:r>
-            <w:r>
-              <w:rPr>
-                <w:sz w:val="24"/>
-              </w:rPr>
-              <w:t xml:space="preserve"> lezione</w:t>
+              <w:t xml:space="preserve"> il corso</w:t>
             </w:r>
           </w:p>
         </w:tc>
@@ -11404,7 +12342,26 @@
             </w:tcBorders>
             <w:shd w:val="clear" w:color="auto" w:fill="auto"/>
           </w:tcPr>
-          <w:p/>
+          <w:p>
+            <w:pPr>
+              <w:suppressLineNumbers/>
+              <w:jc w:val="center"/>
+              <w:rPr>
+                <w:sz w:val="24"/>
+                <w:szCs w:val="24"/>
+              </w:rPr>
+            </w:pPr>
+            <w:r>
+              <w:t xml:space="preserve">Studente                                                                       </w:t>
+            </w:r>
+            <w:r>
+              <w:rPr>
+                <w:sz w:val="24"/>
+                <w:szCs w:val="24"/>
+              </w:rPr>
+              <w:t>Sistema</w:t>
+            </w:r>
+          </w:p>
           <w:tbl>
             <w:tblPr>
               <w:tblStyle w:val="TableGrid"/>
@@ -11431,35 +12388,70 @@
                 <w:p>
                   <w:pPr>
                     <w:suppressLineNumbers/>
-                    <w:jc w:val="center"/>
-                    <w:rPr>
-                      <w:sz w:val="24"/>
-                      <w:szCs w:val="24"/>
-                    </w:rPr>
-                  </w:pPr>
-                  <w:r>
-                    <w:rPr>
-                      <w:sz w:val="24"/>
-                      <w:szCs w:val="24"/>
-                    </w:rPr>
-                    <w:lastRenderedPageBreak/>
-                    <w:t>Studente</w:t>
-                  </w:r>
-                </w:p>
-                <w:p>
-                  <w:pPr>
-                    <w:suppressLineNumbers/>
-                    <w:rPr>
-                      <w:sz w:val="24"/>
-                      <w:szCs w:val="24"/>
-                    </w:rPr>
-                  </w:pPr>
-                  <w:r>
-                    <w:rPr>
-                      <w:sz w:val="24"/>
-                      <w:szCs w:val="24"/>
-                    </w:rPr>
-                    <w:t>Lo Studente scrive il nome del corso nella barra di ricerca presente nella parte superiore del sito e preme “Invio”</w:t>
+                    <w:rPr>
+                      <w:sz w:val="24"/>
+                      <w:szCs w:val="24"/>
+                    </w:rPr>
+                  </w:pPr>
+                </w:p>
+                <w:p>
+                  <w:pPr>
+                    <w:suppressLineNumbers/>
+                    <w:rPr>
+                      <w:sz w:val="24"/>
+                      <w:szCs w:val="24"/>
+                    </w:rPr>
+                  </w:pPr>
+                  <w:r>
+                    <w:rPr>
+                      <w:sz w:val="24"/>
+                      <w:szCs w:val="24"/>
+                    </w:rPr>
+                    <w:t xml:space="preserve">Lo Studente scrive il </w:t>
+                  </w:r>
+                  <w:r>
+                    <w:rPr>
+                      <w:sz w:val="24"/>
+                      <w:szCs w:val="24"/>
+                    </w:rPr>
+                    <w:t xml:space="preserve">delle </w:t>
+                  </w:r>
+                  <w:proofErr w:type="spellStart"/>
+                  <w:r>
+                    <w:rPr>
+                      <w:sz w:val="24"/>
+                      <w:szCs w:val="24"/>
+                    </w:rPr>
+                    <w:t>keywords</w:t>
+                  </w:r>
+                  <w:proofErr w:type="spellEnd"/>
+                  <w:r>
+                    <w:rPr>
+                      <w:sz w:val="24"/>
+                      <w:szCs w:val="24"/>
+                    </w:rPr>
+                    <w:t xml:space="preserve"> nella barra di ricerca presente nella parte superiore del sito e preme</w:t>
+                  </w:r>
+                  <w:r>
+                    <w:rPr>
+                      <w:sz w:val="24"/>
+                      <w:szCs w:val="24"/>
+                    </w:rPr>
+                    <w:t xml:space="preserve"> </w:t>
+                  </w:r>
+                  <w:r>
+                    <w:rPr>
+                      <w:sz w:val="24"/>
+                      <w:szCs w:val="24"/>
+                    </w:rPr>
+                    <w:t>“</w:t>
+                  </w:r>
+                  <w:r>
+                    <w:rPr>
+                      <w:sz w:val="24"/>
+                      <w:szCs w:val="24"/>
+                    </w:rPr>
+                    <w:t>Cerca”</w:t>
                   </w:r>
                 </w:p>
               </w:tc>
@@ -11471,22 +12463,6 @@
                   <w:pPr>
                     <w:suppressLineNumbers/>
                     <w:jc w:val="center"/>
-                    <w:rPr>
-                      <w:sz w:val="24"/>
-                      <w:szCs w:val="24"/>
-                    </w:rPr>
-                  </w:pPr>
-                  <w:r>
-                    <w:rPr>
-                      <w:sz w:val="24"/>
-                      <w:szCs w:val="24"/>
-                    </w:rPr>
-                    <w:t>Sistema</w:t>
-                  </w:r>
-                </w:p>
-                <w:p>
-                  <w:pPr>
-                    <w:suppressLineNumbers/>
                     <w:rPr>
                       <w:sz w:val="24"/>
                       <w:szCs w:val="24"/>
@@ -11547,7 +12523,14 @@
                       <w:sz w:val="24"/>
                       <w:szCs w:val="24"/>
                     </w:rPr>
-                    <w:t xml:space="preserve"> clicca sul corso</w:t>
+                    <w:t xml:space="preserve"> </w:t>
+                  </w:r>
+                  <w:r>
+                    <w:rPr>
+                      <w:sz w:val="24"/>
+                      <w:szCs w:val="24"/>
+                    </w:rPr>
+                    <w:t>visualizza la pagina dei risultati e seleziona un nome del corso.</w:t>
                   </w:r>
                 </w:p>
                 <w:p>
@@ -11586,7 +12569,37 @@
                       <w:sz w:val="24"/>
                       <w:szCs w:val="24"/>
                     </w:rPr>
-                    <w:t xml:space="preserve">Il Sistema risponde mostrando il corso ricercato </w:t>
+                    <w:t xml:space="preserve">Il Sistema risponde mostrando </w:t>
+                  </w:r>
+                  <w:r>
+                    <w:rPr>
+                      <w:sz w:val="24"/>
+                      <w:szCs w:val="24"/>
+                    </w:rPr>
+                    <w:t xml:space="preserve">la pagina con tutti i risultati correlati alle </w:t>
+                  </w:r>
+                  <w:proofErr w:type="spellStart"/>
+                  <w:r>
+                    <w:rPr>
+                      <w:sz w:val="24"/>
+                      <w:szCs w:val="24"/>
+                    </w:rPr>
+                    <w:t>keywords</w:t>
+                  </w:r>
+                  <w:proofErr w:type="spellEnd"/>
+                  <w:r>
+                    <w:rPr>
+                      <w:sz w:val="24"/>
+                      <w:szCs w:val="24"/>
+                    </w:rPr>
+                    <w:t xml:space="preserve"> inserite.</w:t>
+                  </w:r>
+                  <w:r>
+                    <w:rPr>
+                      <w:sz w:val="24"/>
+                      <w:szCs w:val="24"/>
+                    </w:rPr>
+                    <w:t xml:space="preserve"> </w:t>
                   </w:r>
                 </w:p>
                 <w:p>
@@ -11630,6 +12643,13 @@
                       <w:szCs w:val="24"/>
                     </w:rPr>
                     <w:t>Il Sistema risponde mostrando la pagina del corso</w:t>
+                  </w:r>
+                  <w:r>
+                    <w:rPr>
+                      <w:sz w:val="24"/>
+                      <w:szCs w:val="24"/>
+                    </w:rPr>
+                    <w:t xml:space="preserve"> corrispondente al nome del corso selezionato.</w:t>
                   </w:r>
                 </w:p>
               </w:tc>
@@ -11672,7 +12692,6 @@
                 <w:bCs/>
                 <w:color w:val="FFFFFF" w:themeColor="background1"/>
               </w:rPr>
-              <w:lastRenderedPageBreak/>
               <w:t>Eccezioni:</w:t>
             </w:r>
           </w:p>
@@ -11970,7 +12989,7 @@
                 <w:sz w:val="24"/>
                 <w:szCs w:val="24"/>
               </w:rPr>
-              <w:t>Lo Studente accede a questo caso d’uso quando si trova nella pagina della lezione</w:t>
+              <w:t>Lo Studente si trova nella pagina della lezione</w:t>
             </w:r>
           </w:p>
         </w:tc>
@@ -12026,7 +13045,21 @@
                 <w:sz w:val="24"/>
                 <w:szCs w:val="24"/>
               </w:rPr>
-              <w:t>Lo Studente crea al commento</w:t>
+              <w:t xml:space="preserve">Lo Studente crea </w:t>
+            </w:r>
+            <w:r>
+              <w:rPr>
+                <w:sz w:val="24"/>
+                <w:szCs w:val="24"/>
+              </w:rPr>
+              <w:t>il</w:t>
+            </w:r>
+            <w:r>
+              <w:rPr>
+                <w:sz w:val="24"/>
+                <w:szCs w:val="24"/>
+              </w:rPr>
+              <w:t xml:space="preserve"> commento</w:t>
             </w:r>
           </w:p>
         </w:tc>
@@ -12219,6 +13252,13 @@
                     </w:rPr>
                     <w:t>Il Sistema risponde inserendo il commento</w:t>
                   </w:r>
+                  <w:r>
+                    <w:rPr>
+                      <w:sz w:val="24"/>
+                      <w:szCs w:val="24"/>
+                    </w:rPr>
+                    <w:t xml:space="preserve"> nella lista dei commenti del corso.</w:t>
+                  </w:r>
                 </w:p>
               </w:tc>
             </w:tr>
@@ -12260,6 +13300,7 @@
                 <w:bCs/>
                 <w:color w:val="FFFFFF" w:themeColor="background1"/>
               </w:rPr>
+              <w:lastRenderedPageBreak/>
               <w:t>Eccezioni:</w:t>
             </w:r>
           </w:p>
@@ -12278,9 +13319,33 @@
             <w:pPr>
               <w:suppressLineNumbers/>
               <w:spacing w:after="0" w:line="240" w:lineRule="auto"/>
+              <w:rPr>
+                <w:sz w:val="24"/>
+                <w:szCs w:val="24"/>
+              </w:rPr>
             </w:pPr>
             <w:r>
               <w:t xml:space="preserve"> </w:t>
+            </w:r>
+            <w:r>
+              <w:rPr>
+                <w:sz w:val="24"/>
+                <w:szCs w:val="24"/>
+              </w:rPr>
+              <w:t xml:space="preserve">Lo Studente visualizza il commento </w:t>
+            </w:r>
+          </w:p>
+          <w:p>
+            <w:pPr>
+              <w:suppressLineNumbers/>
+              <w:spacing w:after="0" w:line="240" w:lineRule="auto"/>
+            </w:pPr>
+            <w:r>
+              <w:rPr>
+                <w:sz w:val="24"/>
+                <w:szCs w:val="24"/>
+              </w:rPr>
+              <w:t>nella lista dei commenti</w:t>
             </w:r>
           </w:p>
         </w:tc>
@@ -12626,7 +13691,6 @@
                 <w:sz w:val="24"/>
                 <w:szCs w:val="24"/>
               </w:rPr>
-              <w:lastRenderedPageBreak/>
               <w:t>Flusso di eventi:</w:t>
             </w:r>
           </w:p>
@@ -12642,7 +13706,43 @@
             </w:tcBorders>
             <w:shd w:val="clear" w:color="auto" w:fill="auto"/>
           </w:tcPr>
-          <w:p/>
+          <w:p>
+            <w:pPr>
+              <w:suppressLineNumbers/>
+              <w:rPr>
+                <w:sz w:val="24"/>
+                <w:szCs w:val="24"/>
+              </w:rPr>
+            </w:pPr>
+            <w:r>
+              <w:rPr>
+                <w:sz w:val="24"/>
+                <w:szCs w:val="24"/>
+              </w:rPr>
+              <w:t xml:space="preserve">                           </w:t>
+            </w:r>
+            <w:r>
+              <w:rPr>
+                <w:sz w:val="24"/>
+                <w:szCs w:val="24"/>
+              </w:rPr>
+              <w:t>Studente</w:t>
+            </w:r>
+            <w:r>
+              <w:rPr>
+                <w:sz w:val="24"/>
+                <w:szCs w:val="24"/>
+              </w:rPr>
+              <w:t xml:space="preserve">                                                      </w:t>
+            </w:r>
+            <w:r>
+              <w:rPr>
+                <w:sz w:val="24"/>
+                <w:szCs w:val="24"/>
+              </w:rPr>
+              <w:t>Sistema</w:t>
+            </w:r>
+          </w:p>
           <w:tbl>
             <w:tblPr>
               <w:tblStyle w:val="TableGrid"/>
@@ -12669,23 +13769,6 @@
                 <w:p>
                   <w:pPr>
                     <w:suppressLineNumbers/>
-                    <w:jc w:val="center"/>
-                    <w:rPr>
-                      <w:sz w:val="24"/>
-                      <w:szCs w:val="24"/>
-                    </w:rPr>
-                  </w:pPr>
-                  <w:r>
-                    <w:rPr>
-                      <w:sz w:val="24"/>
-                      <w:szCs w:val="24"/>
-                    </w:rPr>
-                    <w:t>Studente</w:t>
-                  </w:r>
-                </w:p>
-                <w:p>
-                  <w:pPr>
-                    <w:suppressLineNumbers/>
                     <w:rPr>
                       <w:sz w:val="24"/>
                       <w:szCs w:val="24"/>
@@ -12733,7 +13816,21 @@
                       <w:sz w:val="24"/>
                       <w:szCs w:val="24"/>
                     </w:rPr>
-                    <w:t xml:space="preserve"> il pulsante “Elimina” presente sotto il commento</w:t>
+                    <w:t xml:space="preserve"> il pulsante “</w:t>
+                  </w:r>
+                  <w:r>
+                    <w:rPr>
+                      <w:sz w:val="24"/>
+                      <w:szCs w:val="24"/>
+                    </w:rPr>
+                    <w:t>X</w:t>
+                  </w:r>
+                  <w:r>
+                    <w:rPr>
+                      <w:sz w:val="24"/>
+                      <w:szCs w:val="24"/>
+                    </w:rPr>
+                    <w:t>” presente sotto il commento</w:t>
                   </w:r>
                   <w:r>
                     <w:rPr>
@@ -12752,22 +13849,6 @@
                   <w:pPr>
                     <w:suppressLineNumbers/>
                     <w:jc w:val="center"/>
-                    <w:rPr>
-                      <w:sz w:val="24"/>
-                      <w:szCs w:val="24"/>
-                    </w:rPr>
-                  </w:pPr>
-                  <w:r>
-                    <w:rPr>
-                      <w:sz w:val="24"/>
-                      <w:szCs w:val="24"/>
-                    </w:rPr>
-                    <w:t>Sistema</w:t>
-                  </w:r>
-                </w:p>
-                <w:p>
-                  <w:pPr>
-                    <w:suppressLineNumbers/>
                     <w:rPr>
                       <w:sz w:val="24"/>
                       <w:szCs w:val="24"/>
@@ -13416,7 +14497,15 @@
                       <w:sz w:val="24"/>
                       <w:szCs w:val="24"/>
                     </w:rPr>
-                    <w:t xml:space="preserve">Il Supervisore seleziona il corso da supervisionare dalla lista “Corsi in attesa” </w:t>
+                    <w:t xml:space="preserve">Il Supervisore seleziona il corso da supervisionare dalla lista “Corsi in </w:t>
+                  </w:r>
+                  <w:r>
+                    <w:rPr>
+                      <w:sz w:val="24"/>
+                      <w:szCs w:val="24"/>
+                    </w:rPr>
+                    <w:lastRenderedPageBreak/>
+                    <w:t xml:space="preserve">attesa” </w:t>
                   </w:r>
                   <w:r>
                     <w:rPr>
@@ -13430,7 +14519,21 @@
                       <w:sz w:val="24"/>
                       <w:szCs w:val="24"/>
                     </w:rPr>
-                    <w:t xml:space="preserve"> clicca s</w:t>
+                    <w:t xml:space="preserve"> clicca</w:t>
+                  </w:r>
+                  <w:r>
+                    <w:rPr>
+                      <w:sz w:val="24"/>
+                      <w:szCs w:val="24"/>
+                    </w:rPr>
+                    <w:t>ndo poi</w:t>
+                  </w:r>
+                  <w:r>
+                    <w:rPr>
+                      <w:sz w:val="24"/>
+                      <w:szCs w:val="24"/>
+                    </w:rPr>
+                    <w:t xml:space="preserve"> s</w:t>
                   </w:r>
                   <w:r>
                     <w:rPr>
@@ -13459,6 +14562,7 @@
                       <w:sz w:val="24"/>
                       <w:szCs w:val="24"/>
                     </w:rPr>
+                    <w:lastRenderedPageBreak/>
                     <w:t>Sistema</w:t>
                   </w:r>
                 </w:p>
@@ -13580,7 +14684,6 @@
                       <w:sz w:val="24"/>
                       <w:szCs w:val="24"/>
                     </w:rPr>
-                    <w:lastRenderedPageBreak/>
                     <w:t>Il Supervisore ritorna nella pagina che mostra i corsi in attesa, seleziona il corso appena supervisionato e preme il pulsante “Conferma”</w:t>
                   </w:r>
                 </w:p>
@@ -13904,7 +15007,13 @@
               <w:spacing w:after="0" w:line="240" w:lineRule="auto"/>
             </w:pPr>
             <w:r>
-              <w:t>Se il docente preme il pulsante “Rimuovi” nella lista dei corsi in attesa si va al caso d’uso EC3</w:t>
+              <w:t>Se il docente preme il pulsante “</w:t>
+            </w:r>
+            <w:r>
+              <w:t>Rifiuta</w:t>
+            </w:r>
+            <w:r>
+              <w:t>” nella lista dei corsi in attesa si va al caso d’uso EC3</w:t>
             </w:r>
           </w:p>
           <w:p>
@@ -13914,7 +15023,13 @@
             </w:pPr>
             <w:r>
               <w:br/>
-              <w:t>Se Il Supervisore alla finestra di avvertimento preme “No”, si torna alla lista dei corsi in attesa</w:t>
+              <w:t>Se Il Supervisore preme “No”</w:t>
+            </w:r>
+            <w:r>
+              <w:t xml:space="preserve"> nella finestra di avvertimento</w:t>
+            </w:r>
+            <w:r>
+              <w:t>, si torna alla lista dei corsi in attesa</w:t>
             </w:r>
           </w:p>
         </w:tc>
@@ -13927,6 +15042,72 @@
           <w:sz w:val="32"/>
         </w:rPr>
       </w:pPr>
+    </w:p>
+    <w:p>
+      <w:pPr>
+        <w:rPr>
+          <w:b/>
+          <w:sz w:val="32"/>
+        </w:rPr>
+      </w:pPr>
+    </w:p>
+    <w:p>
+      <w:pPr>
+        <w:rPr>
+          <w:b/>
+          <w:sz w:val="32"/>
+        </w:rPr>
+      </w:pPr>
+    </w:p>
+    <w:p>
+      <w:pPr>
+        <w:rPr>
+          <w:b/>
+          <w:sz w:val="32"/>
+        </w:rPr>
+      </w:pPr>
+    </w:p>
+    <w:p>
+      <w:pPr>
+        <w:rPr>
+          <w:b/>
+          <w:sz w:val="32"/>
+        </w:rPr>
+      </w:pPr>
+    </w:p>
+    <w:p>
+      <w:pPr>
+        <w:rPr>
+          <w:b/>
+          <w:sz w:val="32"/>
+        </w:rPr>
+      </w:pPr>
+    </w:p>
+    <w:p>
+      <w:pPr>
+        <w:rPr>
+          <w:b/>
+          <w:sz w:val="32"/>
+        </w:rPr>
+      </w:pPr>
+    </w:p>
+    <w:p>
+      <w:pPr>
+        <w:rPr>
+          <w:b/>
+          <w:sz w:val="32"/>
+        </w:rPr>
+      </w:pPr>
+    </w:p>
+    <w:p>
+      <w:pPr>
+        <w:rPr>
+          <w:b/>
+          <w:sz w:val="32"/>
+        </w:rPr>
+      </w:pPr>
+      <w:bookmarkStart w:id="0" w:name="_GoBack"/>
+      <w:bookmarkEnd w:id="0"/>
     </w:p>
     <w:tbl>
       <w:tblPr>
@@ -13974,6 +15155,7 @@
                 <w:bCs/>
                 <w:color w:val="FFFFFF" w:themeColor="background1"/>
               </w:rPr>
+              <w:lastRenderedPageBreak/>
               <w:t>ID:</w:t>
             </w:r>
           </w:p>
@@ -14463,7 +15645,14 @@
                       <w:sz w:val="24"/>
                       <w:szCs w:val="24"/>
                     </w:rPr>
-                    <w:t>Il Supervisore compila il campo e preme il tasto invia</w:t>
+                    <w:t xml:space="preserve">Il Supervisore compila il campo e preme il tasto </w:t>
+                  </w:r>
+                  <w:r>
+                    <w:rPr>
+                      <w:sz w:val="24"/>
+                      <w:szCs w:val="24"/>
+                    </w:rPr>
+                    <w:t>“Invia”</w:t>
                   </w:r>
                 </w:p>
               </w:tc>
@@ -14581,8 +15770,6 @@
               <w:suppressLineNumbers/>
               <w:spacing w:after="0" w:line="240" w:lineRule="auto"/>
             </w:pPr>
-            <w:bookmarkStart w:id="0" w:name="_GoBack"/>
-            <w:bookmarkEnd w:id="0"/>
           </w:p>
         </w:tc>
       </w:tr>
@@ -14615,7 +15802,6 @@
                 <w:bCs/>
                 <w:color w:val="FFFFFF" w:themeColor="background1"/>
               </w:rPr>
-              <w:lastRenderedPageBreak/>
               <w:t>Eccezioni:</w:t>
             </w:r>
           </w:p>
@@ -14634,8 +15820,16 @@
             <w:pPr>
               <w:suppressLineNumbers/>
               <w:spacing w:after="0" w:line="240" w:lineRule="auto"/>
-            </w:pPr>
-            <w:r>
+              <w:rPr>
+                <w:sz w:val="24"/>
+                <w:szCs w:val="24"/>
+              </w:rPr>
+            </w:pPr>
+            <w:r>
+              <w:rPr>
+                <w:sz w:val="24"/>
+                <w:szCs w:val="24"/>
+              </w:rPr>
               <w:t>Se Il Supervisore alla finestra di avvertimento preme “No”, si torna alla lista dei corsi in attesa</w:t>
             </w:r>
           </w:p>

</xml_diff>